<commit_message>
Entrega de Tarea #5 y #6
</commit_message>
<xml_diff>
--- a/Tarea #7/26498600_Naranjo_Alexanyer.docx
+++ b/Tarea #7/26498600_Naranjo_Alexanyer.docx
@@ -94,7 +94,25 @@
           <w:sz w:val="24"/>
           <w:lang w:val="es-ES"/>
         </w:rPr>
-        <w:t>Estudiante: Naranjo Sthory Alexanyer Antonio</w:t>
+        <w:t xml:space="preserve">Estudiante: Naranjo </w:t>
+      </w:r>
+      <w:proofErr w:type="spellStart"/>
+      <w:r>
+        <w:rPr>
+          <w:rFonts w:ascii="Arial" w:hAnsi="Arial" w:cs="Arial"/>
+          <w:sz w:val="24"/>
+          <w:lang w:val="es-ES"/>
+        </w:rPr>
+        <w:t>Sthory</w:t>
+      </w:r>
+      <w:proofErr w:type="spellEnd"/>
+      <w:r>
+        <w:rPr>
+          <w:rFonts w:ascii="Arial" w:hAnsi="Arial" w:cs="Arial"/>
+          <w:sz w:val="24"/>
+          <w:lang w:val="es-ES"/>
+        </w:rPr>
+        <w:t xml:space="preserve"> Alexanyer Antonio</w:t>
       </w:r>
     </w:p>
     <w:p>
@@ -152,47 +170,202 @@
           <w:sz w:val="24"/>
           <w:lang w:val="es-ES"/>
         </w:rPr>
-        <w:t>Interpolación polinomial y Splines</w:t>
+        <w:t xml:space="preserve">Interpolación </w:t>
       </w:r>
+      <w:proofErr w:type="spellStart"/>
+      <w:r>
+        <w:rPr>
+          <w:rFonts w:ascii="Arial" w:hAnsi="Arial" w:cs="Arial"/>
+          <w:b/>
+          <w:sz w:val="24"/>
+          <w:lang w:val="es-ES"/>
+        </w:rPr>
+        <w:t>polinomial</w:t>
+      </w:r>
+      <w:proofErr w:type="spellEnd"/>
+      <w:r>
+        <w:rPr>
+          <w:rFonts w:ascii="Arial" w:hAnsi="Arial" w:cs="Arial"/>
+          <w:b/>
+          <w:sz w:val="24"/>
+          <w:lang w:val="es-ES"/>
+        </w:rPr>
+        <w:t xml:space="preserve"> y </w:t>
+      </w:r>
+      <w:proofErr w:type="spellStart"/>
+      <w:r>
+        <w:rPr>
+          <w:rFonts w:ascii="Arial" w:hAnsi="Arial" w:cs="Arial"/>
+          <w:b/>
+          <w:sz w:val="24"/>
+          <w:lang w:val="es-ES"/>
+        </w:rPr>
+        <w:t>Splines</w:t>
+      </w:r>
+      <w:proofErr w:type="spellEnd"/>
+    </w:p>
+    <w:p>
+      <w:pPr>
+        <w:spacing w:line="360" w:lineRule="auto"/>
+        <w:ind w:firstLine="720"/>
+        <w:jc w:val="both"/>
+        <w:rPr>
+          <w:rFonts w:ascii="Arial" w:hAnsi="Arial" w:cs="Arial"/>
+          <w:sz w:val="24"/>
+          <w:lang w:val="es-ES"/>
+        </w:rPr>
+      </w:pPr>
+      <w:r>
+        <w:rPr>
+          <w:rFonts w:ascii="Arial" w:hAnsi="Arial" w:cs="Arial"/>
+          <w:sz w:val="24"/>
+          <w:lang w:val="es-ES"/>
+        </w:rPr>
+        <w:t>A continuación, se presentan las respuestas de cada una de las preguntas indicadas para la actual asignación</w:t>
+      </w:r>
+      <w:r>
+        <w:rPr>
+          <w:rFonts w:ascii="Arial" w:hAnsi="Arial" w:cs="Arial"/>
+          <w:sz w:val="24"/>
+          <w:lang w:val="es-ES"/>
+        </w:rPr>
+        <w:t xml:space="preserve">. </w:t>
+      </w:r>
+      <w:r>
+        <w:rPr>
+          <w:rFonts w:ascii="Arial" w:hAnsi="Arial" w:cs="Arial"/>
+          <w:sz w:val="24"/>
+          <w:lang w:val="es-ES"/>
+        </w:rPr>
+        <w:t xml:space="preserve">Se destaca también la carpeta cuyo nombre es </w:t>
+      </w:r>
+      <w:proofErr w:type="spellStart"/>
+      <w:r>
+        <w:rPr>
+          <w:rFonts w:ascii="Arial" w:hAnsi="Arial" w:cs="Arial"/>
+          <w:b/>
+          <w:i/>
+          <w:sz w:val="24"/>
+          <w:lang w:val="es-ES"/>
+        </w:rPr>
+        <w:t>Codes</w:t>
+      </w:r>
+      <w:proofErr w:type="spellEnd"/>
+      <w:r>
+        <w:rPr>
+          <w:rFonts w:ascii="Arial" w:hAnsi="Arial" w:cs="Arial"/>
+          <w:sz w:val="24"/>
+          <w:lang w:val="es-ES"/>
+        </w:rPr>
+        <w:t>, que contiene el código fuente de la resolución de aqu</w:t>
+      </w:r>
+      <w:r>
+        <w:rPr>
+          <w:rFonts w:ascii="Arial" w:hAnsi="Arial" w:cs="Arial"/>
+          <w:sz w:val="24"/>
+          <w:lang w:val="es-ES"/>
+        </w:rPr>
+        <w:t>ellos ejercicios que lo requiera</w:t>
+      </w:r>
+      <w:r>
+        <w:rPr>
+          <w:rFonts w:ascii="Arial" w:hAnsi="Arial" w:cs="Arial"/>
+          <w:sz w:val="24"/>
+          <w:lang w:val="es-ES"/>
+        </w:rPr>
+        <w:t>n. De igual manera, en el presente informe se indican aquellas preguntas que se solventaron a partir de una implementación en Matlab/</w:t>
+      </w:r>
+      <w:proofErr w:type="spellStart"/>
+      <w:r>
+        <w:rPr>
+          <w:rFonts w:ascii="Arial" w:hAnsi="Arial" w:cs="Arial"/>
+          <w:sz w:val="24"/>
+          <w:lang w:val="es-ES"/>
+        </w:rPr>
+        <w:t>Octave</w:t>
+      </w:r>
+      <w:proofErr w:type="spellEnd"/>
+      <w:r>
+        <w:rPr>
+          <w:rFonts w:ascii="Arial" w:hAnsi="Arial" w:cs="Arial"/>
+          <w:sz w:val="24"/>
+          <w:lang w:val="es-ES"/>
+        </w:rPr>
+        <w:t xml:space="preserve"> y también se adjuntan imágenes de aquellos fragmentos de código relevantes para la justificación de la respuesta.</w:t>
+      </w:r>
+    </w:p>
+    <w:p>
+      <w:pPr>
+        <w:spacing w:line="360" w:lineRule="auto"/>
+        <w:jc w:val="both"/>
+        <w:rPr>
+          <w:rFonts w:ascii="Arial" w:hAnsi="Arial" w:cs="Arial"/>
+          <w:b/>
+          <w:sz w:val="28"/>
+          <w:lang w:val="es-ES"/>
+        </w:rPr>
+      </w:pPr>
+      <w:r>
+        <w:rPr>
+          <w:rFonts w:ascii="Arial" w:hAnsi="Arial" w:cs="Arial"/>
+          <w:b/>
+          <w:sz w:val="28"/>
+          <w:lang w:val="es-ES"/>
+        </w:rPr>
+        <w:t>Respuesta #2</w:t>
+      </w:r>
+    </w:p>
+    <w:p>
+      <w:pPr>
+        <w:pStyle w:val="Prrafodelista"/>
+        <w:numPr>
+          <w:ilvl w:val="0"/>
+          <w:numId w:val="17"/>
+        </w:numPr>
+        <w:spacing w:line="360" w:lineRule="auto"/>
+        <w:jc w:val="both"/>
+        <w:rPr>
+          <w:rFonts w:ascii="Arial" w:hAnsi="Arial" w:cs="Arial"/>
+          <w:b/>
+          <w:i/>
+          <w:sz w:val="24"/>
+          <w:lang w:val="es-ES"/>
+        </w:rPr>
+      </w:pPr>
+      <w:r>
+        <w:rPr>
+          <w:rFonts w:ascii="Arial" w:hAnsi="Arial" w:cs="Arial"/>
+          <w:b/>
+          <w:i/>
+          <w:sz w:val="24"/>
+          <w:lang w:val="es-ES"/>
+        </w:rPr>
+        <w:t>Interpolación en la forma de Newton</w:t>
+      </w:r>
+    </w:p>
+    <w:p>
+      <w:pPr>
+        <w:spacing w:line="360" w:lineRule="auto"/>
+        <w:ind w:left="360"/>
+        <w:jc w:val="both"/>
+        <w:rPr>
+          <w:rFonts w:ascii="Arial" w:hAnsi="Arial" w:cs="Arial"/>
+          <w:sz w:val="24"/>
+          <w:lang w:val="es-ES"/>
+        </w:rPr>
+      </w:pPr>
       <w:bookmarkStart w:id="0" w:name="_GoBack"/>
       <w:bookmarkEnd w:id="0"/>
     </w:p>
     <w:p>
       <w:pPr>
+        <w:pStyle w:val="Prrafodelista"/>
+        <w:numPr>
+          <w:ilvl w:val="0"/>
+          <w:numId w:val="17"/>
+        </w:numPr>
         <w:spacing w:line="360" w:lineRule="auto"/>
-        <w:ind w:firstLine="720"/>
         <w:jc w:val="both"/>
-        <w:rPr>
-          <w:rFonts w:ascii="Arial" w:hAnsi="Arial" w:cs="Arial"/>
-          <w:sz w:val="24"/>
-          <w:lang w:val="es-ES"/>
-        </w:rPr>
-      </w:pPr>
-      <w:r>
-        <w:rPr>
-          <w:rFonts w:ascii="Arial" w:hAnsi="Arial" w:cs="Arial"/>
-          <w:sz w:val="24"/>
-          <w:lang w:val="es-ES"/>
-        </w:rPr>
-        <w:t>A continuación, se presentan las respuestas de cada una de las preguntas indicadas para la actual asignación</w:t>
-      </w:r>
-      <w:r>
-        <w:rPr>
-          <w:rFonts w:ascii="Arial" w:hAnsi="Arial" w:cs="Arial"/>
-          <w:sz w:val="24"/>
-          <w:lang w:val="es-ES"/>
-        </w:rPr>
-        <w:t xml:space="preserve">. </w:t>
-      </w:r>
-      <w:r>
-        <w:rPr>
-          <w:rFonts w:ascii="Arial" w:hAnsi="Arial" w:cs="Arial"/>
-          <w:sz w:val="24"/>
-          <w:lang w:val="es-ES"/>
-        </w:rPr>
-        <w:t xml:space="preserve">Se destaca también la carpeta cuyo nombre es </w:t>
-      </w:r>
-      <w:r>
         <w:rPr>
           <w:rFonts w:ascii="Arial" w:hAnsi="Arial" w:cs="Arial"/>
           <w:b/>
@@ -200,32 +373,41 @@
           <w:sz w:val="24"/>
           <w:lang w:val="es-ES"/>
         </w:rPr>
-        <w:t>Codes</w:t>
+      </w:pPr>
+      <w:proofErr w:type="spellStart"/>
+      <w:r>
+        <w:rPr>
+          <w:rFonts w:ascii="Arial" w:hAnsi="Arial" w:cs="Arial"/>
+          <w:b/>
+          <w:i/>
+          <w:sz w:val="24"/>
+          <w:lang w:val="es-ES"/>
+        </w:rPr>
+        <w:t>Spline</w:t>
       </w:r>
+      <w:proofErr w:type="spellEnd"/>
       <w:r>
         <w:rPr>
           <w:rFonts w:ascii="Arial" w:hAnsi="Arial" w:cs="Arial"/>
-          <w:sz w:val="24"/>
-          <w:lang w:val="es-ES"/>
-        </w:rPr>
-        <w:t>, que contiene el código fuente de la resolución de aqu</w:t>
+          <w:b/>
+          <w:i/>
+          <w:sz w:val="24"/>
+          <w:lang w:val="es-ES"/>
+        </w:rPr>
+        <w:t xml:space="preserve"> Cúbico Natural </w:t>
       </w:r>
+      <w:proofErr w:type="spellStart"/>
       <w:r>
         <w:rPr>
           <w:rFonts w:ascii="Arial" w:hAnsi="Arial" w:cs="Arial"/>
-          <w:sz w:val="24"/>
-          <w:lang w:val="es-ES"/>
-        </w:rPr>
-        <w:t>ellos ejercicios que lo requiera</w:t>
+          <w:b/>
+          <w:i/>
+          <w:sz w:val="24"/>
+          <w:lang w:val="es-ES"/>
+        </w:rPr>
+        <w:t>Interpolante</w:t>
       </w:r>
-      <w:r>
-        <w:rPr>
-          <w:rFonts w:ascii="Arial" w:hAnsi="Arial" w:cs="Arial"/>
-          <w:sz w:val="24"/>
-          <w:lang w:val="es-ES"/>
-        </w:rPr>
-        <w:t>n. De igual manera, en el presente informe se indican aquellas preguntas que se solventaron a partir de una implementación en Matlab/Octave y también se adjuntan imágenes de aquellos fragmentos de código relevantes para la justificación de la respuesta.</w:t>
-      </w:r>
+      <w:proofErr w:type="spellEnd"/>
     </w:p>
     <w:p>
       <w:pPr>
@@ -769,6 +951,95 @@
     </w:lvl>
   </w:abstractNum>
   <w:abstractNum w:abstractNumId="5" w15:restartNumberingAfterBreak="0">
+    <w:nsid w:val="2A72236A"/>
+    <w:multiLevelType w:val="hybridMultilevel"/>
+    <w:tmpl w:val="6B7E2470"/>
+    <w:lvl w:ilvl="0" w:tplc="04090017">
+      <w:start w:val="1"/>
+      <w:numFmt w:val="lowerLetter"/>
+      <w:lvlText w:val="%1)"/>
+      <w:lvlJc w:val="left"/>
+      <w:pPr>
+        <w:ind w:left="720" w:hanging="360"/>
+      </w:pPr>
+      <w:rPr>
+        <w:rFonts w:hint="default"/>
+      </w:rPr>
+    </w:lvl>
+    <w:lvl w:ilvl="1" w:tplc="04090019" w:tentative="1">
+      <w:start w:val="1"/>
+      <w:numFmt w:val="lowerLetter"/>
+      <w:lvlText w:val="%2."/>
+      <w:lvlJc w:val="left"/>
+      <w:pPr>
+        <w:ind w:left="1440" w:hanging="360"/>
+      </w:pPr>
+    </w:lvl>
+    <w:lvl w:ilvl="2" w:tplc="0409001B" w:tentative="1">
+      <w:start w:val="1"/>
+      <w:numFmt w:val="lowerRoman"/>
+      <w:lvlText w:val="%3."/>
+      <w:lvlJc w:val="right"/>
+      <w:pPr>
+        <w:ind w:left="2160" w:hanging="180"/>
+      </w:pPr>
+    </w:lvl>
+    <w:lvl w:ilvl="3" w:tplc="0409000F" w:tentative="1">
+      <w:start w:val="1"/>
+      <w:numFmt w:val="decimal"/>
+      <w:lvlText w:val="%4."/>
+      <w:lvlJc w:val="left"/>
+      <w:pPr>
+        <w:ind w:left="2880" w:hanging="360"/>
+      </w:pPr>
+    </w:lvl>
+    <w:lvl w:ilvl="4" w:tplc="04090019" w:tentative="1">
+      <w:start w:val="1"/>
+      <w:numFmt w:val="lowerLetter"/>
+      <w:lvlText w:val="%5."/>
+      <w:lvlJc w:val="left"/>
+      <w:pPr>
+        <w:ind w:left="3600" w:hanging="360"/>
+      </w:pPr>
+    </w:lvl>
+    <w:lvl w:ilvl="5" w:tplc="0409001B" w:tentative="1">
+      <w:start w:val="1"/>
+      <w:numFmt w:val="lowerRoman"/>
+      <w:lvlText w:val="%6."/>
+      <w:lvlJc w:val="right"/>
+      <w:pPr>
+        <w:ind w:left="4320" w:hanging="180"/>
+      </w:pPr>
+    </w:lvl>
+    <w:lvl w:ilvl="6" w:tplc="0409000F" w:tentative="1">
+      <w:start w:val="1"/>
+      <w:numFmt w:val="decimal"/>
+      <w:lvlText w:val="%7."/>
+      <w:lvlJc w:val="left"/>
+      <w:pPr>
+        <w:ind w:left="5040" w:hanging="360"/>
+      </w:pPr>
+    </w:lvl>
+    <w:lvl w:ilvl="7" w:tplc="04090019" w:tentative="1">
+      <w:start w:val="1"/>
+      <w:numFmt w:val="lowerLetter"/>
+      <w:lvlText w:val="%8."/>
+      <w:lvlJc w:val="left"/>
+      <w:pPr>
+        <w:ind w:left="5760" w:hanging="360"/>
+      </w:pPr>
+    </w:lvl>
+    <w:lvl w:ilvl="8" w:tplc="0409001B" w:tentative="1">
+      <w:start w:val="1"/>
+      <w:numFmt w:val="lowerRoman"/>
+      <w:lvlText w:val="%9."/>
+      <w:lvlJc w:val="right"/>
+      <w:pPr>
+        <w:ind w:left="6480" w:hanging="180"/>
+      </w:pPr>
+    </w:lvl>
+  </w:abstractNum>
+  <w:abstractNum w:abstractNumId="6" w15:restartNumberingAfterBreak="0">
     <w:nsid w:val="32C26BF8"/>
     <w:multiLevelType w:val="hybridMultilevel"/>
     <w:tmpl w:val="96B4EDF4"/>
@@ -881,7 +1152,7 @@
       </w:rPr>
     </w:lvl>
   </w:abstractNum>
-  <w:abstractNum w:abstractNumId="6" w15:restartNumberingAfterBreak="0">
+  <w:abstractNum w:abstractNumId="7" w15:restartNumberingAfterBreak="0">
     <w:nsid w:val="391E6B5F"/>
     <w:multiLevelType w:val="hybridMultilevel"/>
     <w:tmpl w:val="F8683390"/>
@@ -993,7 +1264,7 @@
       </w:rPr>
     </w:lvl>
   </w:abstractNum>
-  <w:abstractNum w:abstractNumId="7" w15:restartNumberingAfterBreak="0">
+  <w:abstractNum w:abstractNumId="8" w15:restartNumberingAfterBreak="0">
     <w:nsid w:val="43E67F9E"/>
     <w:multiLevelType w:val="hybridMultilevel"/>
     <w:tmpl w:val="2CCAB60A"/>
@@ -1082,7 +1353,7 @@
       </w:pPr>
     </w:lvl>
   </w:abstractNum>
-  <w:abstractNum w:abstractNumId="8" w15:restartNumberingAfterBreak="0">
+  <w:abstractNum w:abstractNumId="9" w15:restartNumberingAfterBreak="0">
     <w:nsid w:val="468F2BAE"/>
     <w:multiLevelType w:val="hybridMultilevel"/>
     <w:tmpl w:val="E5EE8FA8"/>
@@ -1195,7 +1466,7 @@
       </w:rPr>
     </w:lvl>
   </w:abstractNum>
-  <w:abstractNum w:abstractNumId="9" w15:restartNumberingAfterBreak="0">
+  <w:abstractNum w:abstractNumId="10" w15:restartNumberingAfterBreak="0">
     <w:nsid w:val="4A3A59CA"/>
     <w:multiLevelType w:val="hybridMultilevel"/>
     <w:tmpl w:val="BADC0F8E"/>
@@ -1281,7 +1552,7 @@
       </w:pPr>
     </w:lvl>
   </w:abstractNum>
-  <w:abstractNum w:abstractNumId="10" w15:restartNumberingAfterBreak="0">
+  <w:abstractNum w:abstractNumId="11" w15:restartNumberingAfterBreak="0">
     <w:nsid w:val="50964224"/>
     <w:multiLevelType w:val="hybridMultilevel"/>
     <w:tmpl w:val="5246A202"/>
@@ -1370,7 +1641,7 @@
       </w:pPr>
     </w:lvl>
   </w:abstractNum>
-  <w:abstractNum w:abstractNumId="11" w15:restartNumberingAfterBreak="0">
+  <w:abstractNum w:abstractNumId="12" w15:restartNumberingAfterBreak="0">
     <w:nsid w:val="518C4032"/>
     <w:multiLevelType w:val="hybridMultilevel"/>
     <w:tmpl w:val="4D32EB3E"/>
@@ -1482,7 +1753,7 @@
       </w:rPr>
     </w:lvl>
   </w:abstractNum>
-  <w:abstractNum w:abstractNumId="12" w15:restartNumberingAfterBreak="0">
+  <w:abstractNum w:abstractNumId="13" w15:restartNumberingAfterBreak="0">
     <w:nsid w:val="51C82F92"/>
     <w:multiLevelType w:val="hybridMultilevel"/>
     <w:tmpl w:val="119E24D2"/>
@@ -1573,7 +1844,7 @@
       </w:pPr>
     </w:lvl>
   </w:abstractNum>
-  <w:abstractNum w:abstractNumId="13" w15:restartNumberingAfterBreak="0">
+  <w:abstractNum w:abstractNumId="14" w15:restartNumberingAfterBreak="0">
     <w:nsid w:val="5A8569D5"/>
     <w:multiLevelType w:val="hybridMultilevel"/>
     <w:tmpl w:val="F6E07EBA"/>
@@ -1662,7 +1933,7 @@
       </w:pPr>
     </w:lvl>
   </w:abstractNum>
-  <w:abstractNum w:abstractNumId="14" w15:restartNumberingAfterBreak="0">
+  <w:abstractNum w:abstractNumId="15" w15:restartNumberingAfterBreak="0">
     <w:nsid w:val="608F28B8"/>
     <w:multiLevelType w:val="hybridMultilevel"/>
     <w:tmpl w:val="A8B817B0"/>
@@ -1752,7 +2023,7 @@
       </w:pPr>
     </w:lvl>
   </w:abstractNum>
-  <w:abstractNum w:abstractNumId="15" w15:restartNumberingAfterBreak="0">
+  <w:abstractNum w:abstractNumId="16" w15:restartNumberingAfterBreak="0">
     <w:nsid w:val="67BC61C8"/>
     <w:multiLevelType w:val="hybridMultilevel"/>
     <w:tmpl w:val="1DB0503C"/>
@@ -1846,25 +2117,25 @@
     <w:abstractNumId w:val="2"/>
   </w:num>
   <w:num w:numId="2">
-    <w:abstractNumId w:val="8"/>
+    <w:abstractNumId w:val="9"/>
   </w:num>
   <w:num w:numId="3">
-    <w:abstractNumId w:val="5"/>
+    <w:abstractNumId w:val="6"/>
   </w:num>
   <w:num w:numId="4">
-    <w:abstractNumId w:val="9"/>
+    <w:abstractNumId w:val="10"/>
   </w:num>
   <w:num w:numId="5">
-    <w:abstractNumId w:val="6"/>
+    <w:abstractNumId w:val="7"/>
   </w:num>
   <w:num w:numId="6">
-    <w:abstractNumId w:val="14"/>
+    <w:abstractNumId w:val="15"/>
   </w:num>
   <w:num w:numId="7">
-    <w:abstractNumId w:val="11"/>
+    <w:abstractNumId w:val="12"/>
   </w:num>
   <w:num w:numId="8">
-    <w:abstractNumId w:val="10"/>
+    <w:abstractNumId w:val="11"/>
   </w:num>
   <w:num w:numId="9">
     <w:abstractNumId w:val="4"/>
@@ -1876,19 +2147,22 @@
     <w:abstractNumId w:val="0"/>
   </w:num>
   <w:num w:numId="12">
-    <w:abstractNumId w:val="13"/>
+    <w:abstractNumId w:val="14"/>
   </w:num>
   <w:num w:numId="13">
-    <w:abstractNumId w:val="15"/>
+    <w:abstractNumId w:val="16"/>
   </w:num>
   <w:num w:numId="14">
-    <w:abstractNumId w:val="7"/>
+    <w:abstractNumId w:val="8"/>
   </w:num>
   <w:num w:numId="15">
     <w:abstractNumId w:val="1"/>
   </w:num>
   <w:num w:numId="16">
-    <w:abstractNumId w:val="12"/>
+    <w:abstractNumId w:val="13"/>
+  </w:num>
+  <w:num w:numId="17">
+    <w:abstractNumId w:val="5"/>
   </w:num>
 </w:numbering>
 </file>

</xml_diff>

<commit_message>
Tarea #7 - Finalizada
</commit_message>
<xml_diff>
--- a/Tarea #7/26498600_Naranjo_Alexanyer.docx
+++ b/Tarea #7/26498600_Naranjo_Alexanyer.docx
@@ -190,19 +190,8 @@
           <w:sz w:val="24"/>
           <w:lang w:val="es-ES"/>
         </w:rPr>
-        <w:t xml:space="preserve"> y </w:t>
+        <w:t xml:space="preserve"> y Splines</w:t>
       </w:r>
-      <w:proofErr w:type="spellStart"/>
-      <w:r>
-        <w:rPr>
-          <w:rFonts w:ascii="Arial" w:hAnsi="Arial" w:cs="Arial"/>
-          <w:b/>
-          <w:sz w:val="24"/>
-          <w:lang w:val="es-ES"/>
-        </w:rPr>
-        <w:t>Splines</w:t>
-      </w:r>
-      <w:proofErr w:type="spellEnd"/>
     </w:p>
     <w:p>
       <w:pPr>
@@ -341,6 +330,28 @@
           <w:lang w:val="es-ES"/>
         </w:rPr>
         <w:t>Interpolación en la forma de Newton</w:t>
+      </w:r>
+    </w:p>
+    <w:p>
+      <w:pPr>
+        <w:spacing w:line="360" w:lineRule="auto"/>
+        <w:ind w:left="360"/>
+        <w:jc w:val="both"/>
+        <w:rPr>
+          <w:rFonts w:ascii="Arial" w:hAnsi="Arial" w:cs="Arial"/>
+          <w:b/>
+          <w:sz w:val="24"/>
+          <w:lang w:val="es-ES"/>
+        </w:rPr>
+      </w:pPr>
+      <w:r>
+        <w:rPr>
+          <w:rFonts w:ascii="Arial" w:hAnsi="Arial" w:cs="Arial"/>
+          <w:b/>
+          <w:sz w:val="24"/>
+          <w:lang w:val="es-ES"/>
+        </w:rPr>
+        <w:t>Resumen Teórico:</w:t>
       </w:r>
     </w:p>
     <w:p>
@@ -16663,8 +16674,645 @@
           </m:nary>
         </m:oMath>
       </m:oMathPara>
-      <w:bookmarkStart w:id="0" w:name="_GoBack"/>
-      <w:bookmarkEnd w:id="0"/>
+    </w:p>
+    <w:p>
+      <w:pPr>
+        <w:spacing w:line="360" w:lineRule="auto"/>
+        <w:jc w:val="both"/>
+        <w:rPr>
+          <w:rFonts w:ascii="Arial" w:eastAsiaTheme="minorEastAsia" w:hAnsi="Arial" w:cs="Arial"/>
+          <w:b/>
+          <w:sz w:val="24"/>
+          <w:szCs w:val="28"/>
+          <w:lang w:val="es-ES"/>
+        </w:rPr>
+      </w:pPr>
+      <w:r>
+        <w:rPr>
+          <w:rFonts w:ascii="Arial" w:eastAsiaTheme="minorEastAsia" w:hAnsi="Arial" w:cs="Arial"/>
+          <w:b/>
+          <w:color w:val="FF0000"/>
+          <w:sz w:val="28"/>
+          <w:szCs w:val="28"/>
+          <w:lang w:val="es-ES"/>
+        </w:rPr>
+        <w:tab/>
+      </w:r>
+      <w:r>
+        <w:rPr>
+          <w:rFonts w:ascii="Arial" w:eastAsiaTheme="minorEastAsia" w:hAnsi="Arial" w:cs="Arial"/>
+          <w:b/>
+          <w:sz w:val="24"/>
+          <w:szCs w:val="28"/>
+          <w:lang w:val="es-ES"/>
+        </w:rPr>
+        <w:t>Implementación (Matlab/</w:t>
+      </w:r>
+      <w:proofErr w:type="spellStart"/>
+      <w:r>
+        <w:rPr>
+          <w:rFonts w:ascii="Arial" w:eastAsiaTheme="minorEastAsia" w:hAnsi="Arial" w:cs="Arial"/>
+          <w:b/>
+          <w:sz w:val="24"/>
+          <w:szCs w:val="28"/>
+          <w:lang w:val="es-ES"/>
+        </w:rPr>
+        <w:t>Octave</w:t>
+      </w:r>
+      <w:proofErr w:type="spellEnd"/>
+      <w:r>
+        <w:rPr>
+          <w:rFonts w:ascii="Arial" w:eastAsiaTheme="minorEastAsia" w:hAnsi="Arial" w:cs="Arial"/>
+          <w:b/>
+          <w:sz w:val="24"/>
+          <w:szCs w:val="28"/>
+          <w:lang w:val="es-ES"/>
+        </w:rPr>
+        <w:t>):</w:t>
+      </w:r>
+    </w:p>
+    <w:p>
+      <w:pPr>
+        <w:spacing w:line="360" w:lineRule="auto"/>
+        <w:ind w:left="720"/>
+        <w:jc w:val="both"/>
+        <w:rPr>
+          <w:rFonts w:ascii="Arial" w:eastAsiaTheme="minorEastAsia" w:hAnsi="Arial" w:cs="Arial"/>
+          <w:sz w:val="24"/>
+          <w:szCs w:val="28"/>
+          <w:lang w:val="es-ES"/>
+        </w:rPr>
+      </w:pPr>
+      <w:r>
+        <w:rPr>
+          <w:rFonts w:ascii="Arial" w:eastAsiaTheme="minorEastAsia" w:hAnsi="Arial" w:cs="Arial"/>
+          <w:sz w:val="24"/>
+          <w:szCs w:val="28"/>
+          <w:lang w:val="es-ES"/>
+        </w:rPr>
+        <w:t>El código fuente (</w:t>
+      </w:r>
+      <w:proofErr w:type="spellStart"/>
+      <w:r>
+        <w:rPr>
+          <w:rFonts w:ascii="Arial" w:eastAsiaTheme="minorEastAsia" w:hAnsi="Arial" w:cs="Arial"/>
+          <w:i/>
+          <w:sz w:val="24"/>
+          <w:szCs w:val="28"/>
+          <w:lang w:val="es-ES"/>
+        </w:rPr>
+        <w:t>Newton_Interpolation.m</w:t>
+      </w:r>
+      <w:proofErr w:type="spellEnd"/>
+      <w:r>
+        <w:rPr>
+          <w:rFonts w:ascii="Arial" w:eastAsiaTheme="minorEastAsia" w:hAnsi="Arial" w:cs="Arial"/>
+          <w:sz w:val="24"/>
+          <w:szCs w:val="28"/>
+          <w:lang w:val="es-ES"/>
+        </w:rPr>
+        <w:t>) se dividió en tres funciones, cada una de las cuales cumple con una tarea en especifica que se indicará a continuación:</w:t>
+      </w:r>
+    </w:p>
+    <w:p>
+      <w:pPr>
+        <w:pStyle w:val="Prrafodelista"/>
+        <w:numPr>
+          <w:ilvl w:val="0"/>
+          <w:numId w:val="19"/>
+        </w:numPr>
+        <w:spacing w:line="360" w:lineRule="auto"/>
+        <w:jc w:val="both"/>
+        <w:rPr>
+          <w:rFonts w:ascii="Arial" w:eastAsiaTheme="minorEastAsia" w:hAnsi="Arial" w:cs="Arial"/>
+          <w:sz w:val="24"/>
+          <w:szCs w:val="28"/>
+          <w:lang w:val="es-ES"/>
+        </w:rPr>
+      </w:pPr>
+      <w:proofErr w:type="spellStart"/>
+      <w:r>
+        <w:rPr>
+          <w:rFonts w:ascii="Arial" w:eastAsiaTheme="minorEastAsia" w:hAnsi="Arial" w:cs="Arial"/>
+          <w:i/>
+          <w:sz w:val="24"/>
+          <w:szCs w:val="28"/>
+          <w:lang w:val="es-ES"/>
+        </w:rPr>
+        <w:t>newton_interpolation</w:t>
+      </w:r>
+      <w:proofErr w:type="spellEnd"/>
+      <w:r>
+        <w:rPr>
+          <w:rFonts w:ascii="Arial" w:eastAsiaTheme="minorEastAsia" w:hAnsi="Arial" w:cs="Arial"/>
+          <w:sz w:val="24"/>
+          <w:szCs w:val="28"/>
+          <w:lang w:val="es-ES"/>
+        </w:rPr>
+        <w:t>: En ella se establece la definición de los datos, como lo son la función a trabajar, la cantidad de puntos y el intervalo a considerar para realizar el estudio.</w:t>
+      </w:r>
+    </w:p>
+    <w:p>
+      <w:pPr>
+        <w:pStyle w:val="Prrafodelista"/>
+        <w:numPr>
+          <w:ilvl w:val="0"/>
+          <w:numId w:val="19"/>
+        </w:numPr>
+        <w:spacing w:line="360" w:lineRule="auto"/>
+        <w:jc w:val="both"/>
+        <w:rPr>
+          <w:rFonts w:ascii="Arial" w:eastAsiaTheme="minorEastAsia" w:hAnsi="Arial" w:cs="Arial"/>
+          <w:sz w:val="24"/>
+          <w:szCs w:val="28"/>
+          <w:lang w:val="es-ES"/>
+        </w:rPr>
+      </w:pPr>
+      <w:proofErr w:type="spellStart"/>
+      <w:r>
+        <w:rPr>
+          <w:rFonts w:ascii="Arial" w:eastAsiaTheme="minorEastAsia" w:hAnsi="Arial" w:cs="Arial"/>
+          <w:i/>
+          <w:sz w:val="24"/>
+          <w:szCs w:val="28"/>
+          <w:lang w:val="es-ES"/>
+        </w:rPr>
+        <w:t>interpolating_polynomial</w:t>
+      </w:r>
+      <w:proofErr w:type="spellEnd"/>
+      <w:r>
+        <w:rPr>
+          <w:rFonts w:ascii="Arial" w:eastAsiaTheme="minorEastAsia" w:hAnsi="Arial" w:cs="Arial"/>
+          <w:sz w:val="24"/>
+          <w:szCs w:val="28"/>
+          <w:lang w:val="es-ES"/>
+        </w:rPr>
+        <w:t>: Se desarrolla a nivel de código, todo lo explicado en el resumen teórico presentado anteriormente en esta sección del informe.</w:t>
+      </w:r>
+    </w:p>
+    <w:p>
+      <w:pPr>
+        <w:pStyle w:val="Prrafodelista"/>
+        <w:numPr>
+          <w:ilvl w:val="0"/>
+          <w:numId w:val="19"/>
+        </w:numPr>
+        <w:spacing w:line="360" w:lineRule="auto"/>
+        <w:jc w:val="both"/>
+        <w:rPr>
+          <w:rFonts w:ascii="Arial" w:eastAsiaTheme="minorEastAsia" w:hAnsi="Arial" w:cs="Arial"/>
+          <w:sz w:val="24"/>
+          <w:szCs w:val="28"/>
+          <w:lang w:val="es-ES"/>
+        </w:rPr>
+      </w:pPr>
+      <w:proofErr w:type="spellStart"/>
+      <w:r>
+        <w:rPr>
+          <w:rFonts w:ascii="Arial" w:eastAsiaTheme="minorEastAsia" w:hAnsi="Arial" w:cs="Arial"/>
+          <w:i/>
+          <w:sz w:val="24"/>
+          <w:szCs w:val="28"/>
+          <w:lang w:val="es-ES"/>
+        </w:rPr>
+        <w:t>plot_newton_interpolation</w:t>
+      </w:r>
+      <w:proofErr w:type="spellEnd"/>
+      <w:r>
+        <w:rPr>
+          <w:rFonts w:ascii="Arial" w:eastAsiaTheme="minorEastAsia" w:hAnsi="Arial" w:cs="Arial"/>
+          <w:sz w:val="24"/>
+          <w:szCs w:val="28"/>
+          <w:lang w:val="es-ES"/>
+        </w:rPr>
+        <w:t xml:space="preserve">: Por último, se realiza la gráfica de los resultados obtenidos luego de aplicar el procedimiento de interpolación de Newton. </w:t>
+      </w:r>
+    </w:p>
+    <w:p>
+      <w:pPr>
+        <w:pStyle w:val="Prrafodelista"/>
+        <w:spacing w:line="360" w:lineRule="auto"/>
+        <w:jc w:val="both"/>
+        <w:rPr>
+          <w:rFonts w:ascii="Arial" w:eastAsiaTheme="minorEastAsia" w:hAnsi="Arial" w:cs="Arial"/>
+          <w:sz w:val="24"/>
+          <w:szCs w:val="28"/>
+          <w:lang w:val="es-ES"/>
+        </w:rPr>
+      </w:pPr>
+      <w:r>
+        <w:rPr>
+          <w:rFonts w:ascii="Arial" w:eastAsiaTheme="minorEastAsia" w:hAnsi="Arial" w:cs="Arial"/>
+          <w:sz w:val="24"/>
+          <w:szCs w:val="28"/>
+          <w:lang w:val="es-ES"/>
+        </w:rPr>
+        <w:t xml:space="preserve">A continuación, se presentan </w:t>
+      </w:r>
+      <w:r>
+        <w:rPr>
+          <w:rFonts w:ascii="Arial" w:eastAsiaTheme="minorEastAsia" w:hAnsi="Arial" w:cs="Arial"/>
+          <w:sz w:val="24"/>
+          <w:szCs w:val="28"/>
+          <w:lang w:val="es-ES"/>
+        </w:rPr>
+        <w:t>imágenes correspondientes</w:t>
+      </w:r>
+      <w:r>
+        <w:rPr>
+          <w:rFonts w:ascii="Arial" w:eastAsiaTheme="minorEastAsia" w:hAnsi="Arial" w:cs="Arial"/>
+          <w:sz w:val="24"/>
+          <w:szCs w:val="28"/>
+          <w:lang w:val="es-ES"/>
+        </w:rPr>
+        <w:t xml:space="preserve"> a cada una de las funci</w:t>
+      </w:r>
+      <w:r>
+        <w:rPr>
+          <w:rFonts w:ascii="Arial" w:eastAsiaTheme="minorEastAsia" w:hAnsi="Arial" w:cs="Arial"/>
+          <w:sz w:val="24"/>
+          <w:szCs w:val="28"/>
+          <w:lang w:val="es-ES"/>
+        </w:rPr>
+        <w:t>ones mencionadas y desarrolladas.</w:t>
+      </w:r>
+    </w:p>
+    <w:p>
+      <w:pPr>
+        <w:spacing w:line="360" w:lineRule="auto"/>
+        <w:jc w:val="center"/>
+        <w:rPr>
+          <w:rFonts w:ascii="Arial" w:eastAsiaTheme="minorEastAsia" w:hAnsi="Arial" w:cs="Arial"/>
+          <w:b/>
+          <w:sz w:val="24"/>
+          <w:szCs w:val="28"/>
+          <w:lang w:val="es-ES"/>
+        </w:rPr>
+      </w:pPr>
+      <w:r>
+        <w:rPr>
+          <w:rFonts w:ascii="Arial" w:eastAsiaTheme="minorEastAsia" w:hAnsi="Arial" w:cs="Arial"/>
+          <w:b/>
+          <w:noProof/>
+          <w:sz w:val="24"/>
+          <w:szCs w:val="28"/>
+        </w:rPr>
+        <w:lastRenderedPageBreak/>
+        <w:drawing>
+          <wp:inline distT="0" distB="0" distL="0" distR="0">
+            <wp:extent cx="5612130" cy="5221605"/>
+            <wp:effectExtent l="0" t="0" r="7620" b="0"/>
+            <wp:docPr id="4" name="Imagen 4"/>
+            <wp:cNvGraphicFramePr>
+              <a:graphicFrameLocks xmlns:a="http://schemas.openxmlformats.org/drawingml/2006/main" noChangeAspect="1"/>
+            </wp:cNvGraphicFramePr>
+            <a:graphic xmlns:a="http://schemas.openxmlformats.org/drawingml/2006/main">
+              <a:graphicData uri="http://schemas.openxmlformats.org/drawingml/2006/picture">
+                <pic:pic xmlns:pic="http://schemas.openxmlformats.org/drawingml/2006/picture">
+                  <pic:nvPicPr>
+                    <pic:cNvPr id="4" name="newton_interpolation.png"/>
+                    <pic:cNvPicPr/>
+                  </pic:nvPicPr>
+                  <pic:blipFill>
+                    <a:blip r:embed="rId5" cstate="print">
+                      <a:extLst>
+                        <a:ext uri="{28A0092B-C50C-407E-A947-70E740481C1C}">
+                          <a14:useLocalDpi xmlns:a14="http://schemas.microsoft.com/office/drawing/2010/main" val="0"/>
+                        </a:ext>
+                      </a:extLst>
+                    </a:blip>
+                    <a:stretch>
+                      <a:fillRect/>
+                    </a:stretch>
+                  </pic:blipFill>
+                  <pic:spPr>
+                    <a:xfrm>
+                      <a:off x="0" y="0"/>
+                      <a:ext cx="5612130" cy="5221605"/>
+                    </a:xfrm>
+                    <a:prstGeom prst="rect">
+                      <a:avLst/>
+                    </a:prstGeom>
+                  </pic:spPr>
+                </pic:pic>
+              </a:graphicData>
+            </a:graphic>
+          </wp:inline>
+        </w:drawing>
+      </w:r>
+    </w:p>
+    <w:p>
+      <w:pPr>
+        <w:spacing w:line="360" w:lineRule="auto"/>
+        <w:jc w:val="center"/>
+        <w:rPr>
+          <w:rFonts w:ascii="Arial" w:eastAsiaTheme="minorEastAsia" w:hAnsi="Arial" w:cs="Arial"/>
+          <w:b/>
+          <w:sz w:val="24"/>
+          <w:szCs w:val="28"/>
+          <w:lang w:val="es-ES"/>
+        </w:rPr>
+      </w:pPr>
+      <w:r>
+        <w:rPr>
+          <w:rFonts w:ascii="Arial" w:eastAsiaTheme="minorEastAsia" w:hAnsi="Arial" w:cs="Arial"/>
+          <w:b/>
+          <w:noProof/>
+          <w:sz w:val="24"/>
+          <w:szCs w:val="28"/>
+        </w:rPr>
+        <w:lastRenderedPageBreak/>
+        <w:drawing>
+          <wp:inline distT="0" distB="0" distL="0" distR="0">
+            <wp:extent cx="5612130" cy="3971290"/>
+            <wp:effectExtent l="0" t="0" r="7620" b="0"/>
+            <wp:docPr id="5" name="Imagen 5"/>
+            <wp:cNvGraphicFramePr>
+              <a:graphicFrameLocks xmlns:a="http://schemas.openxmlformats.org/drawingml/2006/main" noChangeAspect="1"/>
+            </wp:cNvGraphicFramePr>
+            <a:graphic xmlns:a="http://schemas.openxmlformats.org/drawingml/2006/main">
+              <a:graphicData uri="http://schemas.openxmlformats.org/drawingml/2006/picture">
+                <pic:pic xmlns:pic="http://schemas.openxmlformats.org/drawingml/2006/picture">
+                  <pic:nvPicPr>
+                    <pic:cNvPr id="5" name="interpolating_polynomial.png"/>
+                    <pic:cNvPicPr/>
+                  </pic:nvPicPr>
+                  <pic:blipFill>
+                    <a:blip r:embed="rId6" cstate="print">
+                      <a:extLst>
+                        <a:ext uri="{28A0092B-C50C-407E-A947-70E740481C1C}">
+                          <a14:useLocalDpi xmlns:a14="http://schemas.microsoft.com/office/drawing/2010/main" val="0"/>
+                        </a:ext>
+                      </a:extLst>
+                    </a:blip>
+                    <a:stretch>
+                      <a:fillRect/>
+                    </a:stretch>
+                  </pic:blipFill>
+                  <pic:spPr>
+                    <a:xfrm>
+                      <a:off x="0" y="0"/>
+                      <a:ext cx="5612130" cy="3971290"/>
+                    </a:xfrm>
+                    <a:prstGeom prst="rect">
+                      <a:avLst/>
+                    </a:prstGeom>
+                  </pic:spPr>
+                </pic:pic>
+              </a:graphicData>
+            </a:graphic>
+          </wp:inline>
+        </w:drawing>
+      </w:r>
+    </w:p>
+    <w:p>
+      <w:pPr>
+        <w:spacing w:line="360" w:lineRule="auto"/>
+        <w:jc w:val="center"/>
+        <w:rPr>
+          <w:rFonts w:ascii="Arial" w:eastAsiaTheme="minorEastAsia" w:hAnsi="Arial" w:cs="Arial"/>
+          <w:b/>
+          <w:sz w:val="24"/>
+          <w:szCs w:val="28"/>
+          <w:lang w:val="es-ES"/>
+        </w:rPr>
+      </w:pPr>
+      <w:r>
+        <w:rPr>
+          <w:rFonts w:ascii="Arial" w:eastAsiaTheme="minorEastAsia" w:hAnsi="Arial" w:cs="Arial"/>
+          <w:b/>
+          <w:noProof/>
+          <w:sz w:val="24"/>
+          <w:szCs w:val="28"/>
+        </w:rPr>
+        <w:drawing>
+          <wp:inline distT="0" distB="0" distL="0" distR="0">
+            <wp:extent cx="5612130" cy="4077335"/>
+            <wp:effectExtent l="0" t="0" r="7620" b="0"/>
+            <wp:docPr id="6" name="Imagen 6"/>
+            <wp:cNvGraphicFramePr>
+              <a:graphicFrameLocks xmlns:a="http://schemas.openxmlformats.org/drawingml/2006/main" noChangeAspect="1"/>
+            </wp:cNvGraphicFramePr>
+            <a:graphic xmlns:a="http://schemas.openxmlformats.org/drawingml/2006/main">
+              <a:graphicData uri="http://schemas.openxmlformats.org/drawingml/2006/picture">
+                <pic:pic xmlns:pic="http://schemas.openxmlformats.org/drawingml/2006/picture">
+                  <pic:nvPicPr>
+                    <pic:cNvPr id="6" name="plot_newton_interpolation.png"/>
+                    <pic:cNvPicPr/>
+                  </pic:nvPicPr>
+                  <pic:blipFill>
+                    <a:blip r:embed="rId7" cstate="print">
+                      <a:extLst>
+                        <a:ext uri="{28A0092B-C50C-407E-A947-70E740481C1C}">
+                          <a14:useLocalDpi xmlns:a14="http://schemas.microsoft.com/office/drawing/2010/main" val="0"/>
+                        </a:ext>
+                      </a:extLst>
+                    </a:blip>
+                    <a:stretch>
+                      <a:fillRect/>
+                    </a:stretch>
+                  </pic:blipFill>
+                  <pic:spPr>
+                    <a:xfrm>
+                      <a:off x="0" y="0"/>
+                      <a:ext cx="5612130" cy="4077335"/>
+                    </a:xfrm>
+                    <a:prstGeom prst="rect">
+                      <a:avLst/>
+                    </a:prstGeom>
+                  </pic:spPr>
+                </pic:pic>
+              </a:graphicData>
+            </a:graphic>
+          </wp:inline>
+        </w:drawing>
+      </w:r>
+    </w:p>
+    <w:p>
+      <w:pPr>
+        <w:spacing w:line="360" w:lineRule="auto"/>
+        <w:ind w:firstLine="360"/>
+        <w:jc w:val="both"/>
+        <w:rPr>
+          <w:rFonts w:ascii="Arial" w:eastAsiaTheme="minorEastAsia" w:hAnsi="Arial" w:cs="Arial"/>
+          <w:b/>
+          <w:sz w:val="24"/>
+          <w:szCs w:val="28"/>
+          <w:lang w:val="es-ES"/>
+        </w:rPr>
+      </w:pPr>
+      <w:r>
+        <w:rPr>
+          <w:rFonts w:ascii="Arial" w:eastAsiaTheme="minorEastAsia" w:hAnsi="Arial" w:cs="Arial"/>
+          <w:b/>
+          <w:sz w:val="24"/>
+          <w:szCs w:val="28"/>
+          <w:lang w:val="es-ES"/>
+        </w:rPr>
+        <w:lastRenderedPageBreak/>
+        <w:t>Resultado Gráfico:</w:t>
+      </w:r>
+    </w:p>
+    <w:p>
+      <w:pPr>
+        <w:spacing w:line="360" w:lineRule="auto"/>
+        <w:ind w:left="360"/>
+        <w:jc w:val="both"/>
+        <w:rPr>
+          <w:rFonts w:ascii="Arial" w:eastAsiaTheme="minorEastAsia" w:hAnsi="Arial" w:cs="Arial"/>
+          <w:sz w:val="24"/>
+          <w:szCs w:val="28"/>
+          <w:lang w:val="es-ES"/>
+        </w:rPr>
+      </w:pPr>
+      <w:r>
+        <w:rPr>
+          <w:rFonts w:ascii="Arial" w:eastAsiaTheme="minorEastAsia" w:hAnsi="Arial" w:cs="Arial"/>
+          <w:sz w:val="24"/>
+          <w:szCs w:val="28"/>
+          <w:lang w:val="es-ES"/>
+        </w:rPr>
+        <w:t xml:space="preserve">Para finalizar, a continuación, se visualiza la gráfica obtenida de la función de ejemplo indicada en el código fuente facilitado, donde observamos en color azul la función establecida </w:t>
+      </w:r>
+      <w:r>
+        <w:rPr>
+          <w:rFonts w:ascii="Arial" w:eastAsiaTheme="minorEastAsia" w:hAnsi="Arial" w:cs="Arial"/>
+          <w:sz w:val="24"/>
+          <w:szCs w:val="28"/>
+          <w:lang w:val="es-ES"/>
+        </w:rPr>
+        <w:t>y,</w:t>
+      </w:r>
+      <w:r>
+        <w:rPr>
+          <w:rFonts w:ascii="Arial" w:eastAsiaTheme="minorEastAsia" w:hAnsi="Arial" w:cs="Arial"/>
+          <w:sz w:val="24"/>
+          <w:szCs w:val="28"/>
+          <w:lang w:val="es-ES"/>
+        </w:rPr>
+        <w:t xml:space="preserve"> además, los puntos por el cual el polinomio </w:t>
+      </w:r>
+      <w:proofErr w:type="spellStart"/>
+      <w:r>
+        <w:rPr>
+          <w:rFonts w:ascii="Arial" w:eastAsiaTheme="minorEastAsia" w:hAnsi="Arial" w:cs="Arial"/>
+          <w:sz w:val="24"/>
+          <w:szCs w:val="28"/>
+          <w:lang w:val="es-ES"/>
+        </w:rPr>
+        <w:t>interpolante</w:t>
+      </w:r>
+      <w:proofErr w:type="spellEnd"/>
+      <w:r>
+        <w:rPr>
+          <w:rFonts w:ascii="Arial" w:eastAsiaTheme="minorEastAsia" w:hAnsi="Arial" w:cs="Arial"/>
+          <w:sz w:val="24"/>
+          <w:szCs w:val="28"/>
+          <w:lang w:val="es-ES"/>
+        </w:rPr>
+        <w:t xml:space="preserve"> realiza su trayectoria pasando por los diferentes puntos establecidos</w:t>
+      </w:r>
+      <w:r>
+        <w:rPr>
+          <w:rFonts w:ascii="Arial" w:eastAsiaTheme="minorEastAsia" w:hAnsi="Arial" w:cs="Arial"/>
+          <w:sz w:val="24"/>
+          <w:szCs w:val="28"/>
+          <w:lang w:val="es-ES"/>
+        </w:rPr>
+        <w:t xml:space="preserve"> (color rojo en forma de </w:t>
+      </w:r>
+      <w:r>
+        <w:rPr>
+          <w:rFonts w:ascii="Arial" w:eastAsiaTheme="minorEastAsia" w:hAnsi="Arial" w:cs="Arial"/>
+          <w:b/>
+          <w:sz w:val="24"/>
+          <w:szCs w:val="28"/>
+          <w:lang w:val="es-ES"/>
+        </w:rPr>
+        <w:t>X</w:t>
+      </w:r>
+      <w:r>
+        <w:rPr>
+          <w:rFonts w:ascii="Arial" w:eastAsiaTheme="minorEastAsia" w:hAnsi="Arial" w:cs="Arial"/>
+          <w:sz w:val="24"/>
+          <w:szCs w:val="28"/>
+          <w:lang w:val="es-ES"/>
+        </w:rPr>
+        <w:t>)</w:t>
+      </w:r>
+      <w:r>
+        <w:rPr>
+          <w:rFonts w:ascii="Arial" w:eastAsiaTheme="minorEastAsia" w:hAnsi="Arial" w:cs="Arial"/>
+          <w:sz w:val="24"/>
+          <w:szCs w:val="28"/>
+          <w:lang w:val="es-ES"/>
+        </w:rPr>
+        <w:t xml:space="preserve">.  </w:t>
+      </w:r>
+    </w:p>
+    <w:p>
+      <w:pPr>
+        <w:spacing w:line="360" w:lineRule="auto"/>
+        <w:ind w:firstLine="360"/>
+        <w:jc w:val="center"/>
+        <w:rPr>
+          <w:rFonts w:ascii="Arial" w:eastAsiaTheme="minorEastAsia" w:hAnsi="Arial" w:cs="Arial"/>
+          <w:b/>
+          <w:sz w:val="24"/>
+          <w:szCs w:val="28"/>
+          <w:lang w:val="es-ES"/>
+        </w:rPr>
+      </w:pPr>
+      <w:r>
+        <w:rPr>
+          <w:rFonts w:ascii="Arial" w:eastAsiaTheme="minorEastAsia" w:hAnsi="Arial" w:cs="Arial"/>
+          <w:b/>
+          <w:noProof/>
+          <w:sz w:val="24"/>
+          <w:szCs w:val="28"/>
+        </w:rPr>
+        <w:drawing>
+          <wp:inline distT="0" distB="0" distL="0" distR="0">
+            <wp:extent cx="5612130" cy="4191000"/>
+            <wp:effectExtent l="0" t="0" r="7620" b="0"/>
+            <wp:docPr id="7" name="Imagen 7"/>
+            <wp:cNvGraphicFramePr>
+              <a:graphicFrameLocks xmlns:a="http://schemas.openxmlformats.org/drawingml/2006/main" noChangeAspect="1"/>
+            </wp:cNvGraphicFramePr>
+            <a:graphic xmlns:a="http://schemas.openxmlformats.org/drawingml/2006/main">
+              <a:graphicData uri="http://schemas.openxmlformats.org/drawingml/2006/picture">
+                <pic:pic xmlns:pic="http://schemas.openxmlformats.org/drawingml/2006/picture">
+                  <pic:nvPicPr>
+                    <pic:cNvPr id="7" name="newton_interpolation_example.png"/>
+                    <pic:cNvPicPr/>
+                  </pic:nvPicPr>
+                  <pic:blipFill>
+                    <a:blip r:embed="rId8">
+                      <a:extLst>
+                        <a:ext uri="{28A0092B-C50C-407E-A947-70E740481C1C}">
+                          <a14:useLocalDpi xmlns:a14="http://schemas.microsoft.com/office/drawing/2010/main" val="0"/>
+                        </a:ext>
+                      </a:extLst>
+                    </a:blip>
+                    <a:stretch>
+                      <a:fillRect/>
+                    </a:stretch>
+                  </pic:blipFill>
+                  <pic:spPr>
+                    <a:xfrm>
+                      <a:off x="0" y="0"/>
+                      <a:ext cx="5612130" cy="4191000"/>
+                    </a:xfrm>
+                    <a:prstGeom prst="rect">
+                      <a:avLst/>
+                    </a:prstGeom>
+                  </pic:spPr>
+                </pic:pic>
+              </a:graphicData>
+            </a:graphic>
+          </wp:inline>
+        </w:drawing>
+      </w:r>
     </w:p>
     <w:p>
       <w:pPr>
@@ -16691,7 +17339,41 @@
           <w:sz w:val="24"/>
           <w:lang w:val="es-ES"/>
         </w:rPr>
-        <w:t>Spline Cúbico Natural Interpolante</w:t>
+        <w:t xml:space="preserve">Spline Cúbico Natural </w:t>
+      </w:r>
+      <w:proofErr w:type="spellStart"/>
+      <w:r>
+        <w:rPr>
+          <w:rFonts w:ascii="Arial" w:hAnsi="Arial" w:cs="Arial"/>
+          <w:b/>
+          <w:i/>
+          <w:sz w:val="24"/>
+          <w:lang w:val="es-ES"/>
+        </w:rPr>
+        <w:t>Interpolante</w:t>
+      </w:r>
+      <w:proofErr w:type="spellEnd"/>
+    </w:p>
+    <w:p>
+      <w:pPr>
+        <w:spacing w:line="360" w:lineRule="auto"/>
+        <w:ind w:left="360"/>
+        <w:jc w:val="both"/>
+        <w:rPr>
+          <w:rFonts w:ascii="Arial" w:hAnsi="Arial" w:cs="Arial"/>
+          <w:b/>
+          <w:sz w:val="24"/>
+          <w:lang w:val="es-ES"/>
+        </w:rPr>
+      </w:pPr>
+      <w:r>
+        <w:rPr>
+          <w:rFonts w:ascii="Arial" w:hAnsi="Arial" w:cs="Arial"/>
+          <w:b/>
+          <w:sz w:val="24"/>
+          <w:lang w:val="es-ES"/>
+        </w:rPr>
+        <w:t>Resumen Teórico:</w:t>
       </w:r>
     </w:p>
     <w:p>
@@ -17960,18 +18642,6 @@
         </w:rPr>
         <w:t>El spline cúbico es continuo en los puntos de datos y, por tanto, es continuo en todo el intervalo de interpolación.</w:t>
       </w:r>
-    </w:p>
-    <w:p>
-      <w:pPr>
-        <w:spacing w:line="360" w:lineRule="auto"/>
-        <w:ind w:left="360"/>
-        <w:jc w:val="both"/>
-        <w:rPr>
-          <w:rFonts w:ascii="Arial" w:hAnsi="Arial" w:cs="Arial"/>
-          <w:sz w:val="24"/>
-          <w:lang w:val="es-ES"/>
-        </w:rPr>
-      </w:pPr>
     </w:p>
     <w:p>
       <w:pPr>
@@ -20643,7 +21313,6 @@
           <w:sz w:val="24"/>
           <w:lang w:val="es-ES"/>
         </w:rPr>
-        <w:lastRenderedPageBreak/>
         <w:t xml:space="preserve">Para </w:t>
       </w:r>
       <m:oMath>
@@ -21754,10 +22423,39 @@
         <w:rPr>
           <w:rFonts w:ascii="Arial" w:eastAsiaTheme="minorEastAsia" w:hAnsi="Arial" w:cs="Arial"/>
           <w:b/>
-          <w:sz w:val="28"/>
-          <w:lang w:val="es-ES"/>
-        </w:rPr>
-      </w:pPr>
+          <w:sz w:val="24"/>
+          <w:lang w:val="es-ES"/>
+        </w:rPr>
+      </w:pPr>
+      <w:r>
+        <w:rPr>
+          <w:rFonts w:ascii="Arial" w:eastAsiaTheme="minorEastAsia" w:hAnsi="Arial" w:cs="Arial"/>
+          <w:b/>
+          <w:sz w:val="24"/>
+          <w:lang w:val="es-ES"/>
+        </w:rPr>
+        <w:t>Implementación (Matlab/</w:t>
+      </w:r>
+      <w:proofErr w:type="spellStart"/>
+      <w:r>
+        <w:rPr>
+          <w:rFonts w:ascii="Arial" w:eastAsiaTheme="minorEastAsia" w:hAnsi="Arial" w:cs="Arial"/>
+          <w:b/>
+          <w:sz w:val="24"/>
+          <w:lang w:val="es-ES"/>
+        </w:rPr>
+        <w:t>Octave</w:t>
+      </w:r>
+      <w:proofErr w:type="spellEnd"/>
+      <w:r>
+        <w:rPr>
+          <w:rFonts w:ascii="Arial" w:eastAsiaTheme="minorEastAsia" w:hAnsi="Arial" w:cs="Arial"/>
+          <w:b/>
+          <w:sz w:val="24"/>
+          <w:lang w:val="es-ES"/>
+        </w:rPr>
+        <w:t>):</w:t>
+      </w:r>
     </w:p>
     <w:p>
       <w:pPr>
@@ -21770,6 +22468,902 @@
           <w:lang w:val="es-ES"/>
         </w:rPr>
       </w:pPr>
+      <w:r>
+        <w:rPr>
+          <w:rFonts w:ascii="Arial" w:eastAsiaTheme="minorEastAsia" w:hAnsi="Arial" w:cs="Arial"/>
+          <w:sz w:val="24"/>
+          <w:lang w:val="es-ES"/>
+        </w:rPr>
+        <w:t xml:space="preserve">De igual forma al código fuente facilitado en </w:t>
+      </w:r>
+      <w:r>
+        <w:rPr>
+          <w:rFonts w:ascii="Arial" w:eastAsiaTheme="minorEastAsia" w:hAnsi="Arial" w:cs="Arial"/>
+          <w:sz w:val="24"/>
+          <w:lang w:val="es-ES"/>
+        </w:rPr>
+        <w:t>el bloque</w:t>
+      </w:r>
+      <w:r>
+        <w:rPr>
+          <w:rFonts w:ascii="Arial" w:eastAsiaTheme="minorEastAsia" w:hAnsi="Arial" w:cs="Arial"/>
+          <w:sz w:val="24"/>
+          <w:lang w:val="es-ES"/>
+        </w:rPr>
+        <w:t xml:space="preserve"> anterior, en este (</w:t>
+      </w:r>
+      <w:proofErr w:type="spellStart"/>
+      <w:r>
+        <w:rPr>
+          <w:rFonts w:ascii="Arial" w:eastAsiaTheme="minorEastAsia" w:hAnsi="Arial" w:cs="Arial"/>
+          <w:i/>
+          <w:sz w:val="24"/>
+          <w:lang w:val="es-ES"/>
+        </w:rPr>
+        <w:t>Cubi_Spline.m</w:t>
+      </w:r>
+      <w:proofErr w:type="spellEnd"/>
+      <w:r>
+        <w:rPr>
+          <w:rFonts w:ascii="Arial" w:eastAsiaTheme="minorEastAsia" w:hAnsi="Arial" w:cs="Arial"/>
+          <w:i/>
+          <w:sz w:val="24"/>
+          <w:lang w:val="es-ES"/>
+        </w:rPr>
+        <w:t xml:space="preserve">) </w:t>
+      </w:r>
+      <w:r>
+        <w:rPr>
+          <w:rFonts w:ascii="Arial" w:eastAsiaTheme="minorEastAsia" w:hAnsi="Arial" w:cs="Arial"/>
+          <w:sz w:val="24"/>
+          <w:lang w:val="es-ES"/>
+        </w:rPr>
+        <w:t>se han desarrollado tres funciones las cuales en cada una se realiza una tarea diferente para así modular y facilitar la comprensión del procedimiento implementado:</w:t>
+      </w:r>
+    </w:p>
+    <w:p>
+      <w:pPr>
+        <w:pStyle w:val="Prrafodelista"/>
+        <w:numPr>
+          <w:ilvl w:val="0"/>
+          <w:numId w:val="19"/>
+        </w:numPr>
+        <w:spacing w:line="360" w:lineRule="auto"/>
+        <w:jc w:val="both"/>
+        <w:rPr>
+          <w:rFonts w:ascii="Arial" w:eastAsiaTheme="minorEastAsia" w:hAnsi="Arial" w:cs="Arial"/>
+          <w:sz w:val="24"/>
+          <w:lang w:val="es-ES"/>
+        </w:rPr>
+      </w:pPr>
+      <w:proofErr w:type="spellStart"/>
+      <w:r>
+        <w:rPr>
+          <w:rFonts w:ascii="Arial" w:eastAsiaTheme="minorEastAsia" w:hAnsi="Arial" w:cs="Arial"/>
+          <w:i/>
+          <w:sz w:val="24"/>
+          <w:lang w:val="es-ES"/>
+        </w:rPr>
+        <w:t>cubic_driver</w:t>
+      </w:r>
+      <w:proofErr w:type="spellEnd"/>
+      <w:r>
+        <w:rPr>
+          <w:rFonts w:ascii="Arial" w:eastAsiaTheme="minorEastAsia" w:hAnsi="Arial" w:cs="Arial"/>
+          <w:i/>
+          <w:sz w:val="24"/>
+          <w:lang w:val="es-ES"/>
+        </w:rPr>
+        <w:t>:</w:t>
+      </w:r>
+      <w:r>
+        <w:rPr>
+          <w:rFonts w:ascii="Arial" w:eastAsiaTheme="minorEastAsia" w:hAnsi="Arial" w:cs="Arial"/>
+          <w:i/>
+          <w:sz w:val="24"/>
+          <w:lang w:val="es-ES"/>
+        </w:rPr>
+        <w:t xml:space="preserve"> </w:t>
+      </w:r>
+      <w:r>
+        <w:rPr>
+          <w:rFonts w:ascii="Arial" w:eastAsiaTheme="minorEastAsia" w:hAnsi="Arial" w:cs="Arial"/>
+          <w:sz w:val="24"/>
+          <w:lang w:val="es-ES"/>
+        </w:rPr>
+        <w:t>Se realiza la definición de los datos relevante para desarrollar el spline cubico natural; definición de función, cantidad de puntos a trabajar e intervalo de interés a estudiar. Además de la invocación con los parámetros necesarios de las siguientes funciones a mencionar.</w:t>
+      </w:r>
+    </w:p>
+    <w:p>
+      <w:pPr>
+        <w:pStyle w:val="Prrafodelista"/>
+        <w:numPr>
+          <w:ilvl w:val="0"/>
+          <w:numId w:val="19"/>
+        </w:numPr>
+        <w:spacing w:line="360" w:lineRule="auto"/>
+        <w:jc w:val="both"/>
+        <w:rPr>
+          <w:rFonts w:ascii="Arial" w:eastAsiaTheme="minorEastAsia" w:hAnsi="Arial" w:cs="Arial"/>
+          <w:sz w:val="24"/>
+          <w:lang w:val="es-ES"/>
+        </w:rPr>
+      </w:pPr>
+      <w:proofErr w:type="spellStart"/>
+      <w:r>
+        <w:rPr>
+          <w:rFonts w:ascii="Arial" w:eastAsiaTheme="minorEastAsia" w:hAnsi="Arial" w:cs="Arial"/>
+          <w:i/>
+          <w:sz w:val="24"/>
+          <w:lang w:val="es-ES"/>
+        </w:rPr>
+        <w:t>cubic_spline</w:t>
+      </w:r>
+      <w:proofErr w:type="spellEnd"/>
+      <w:r>
+        <w:rPr>
+          <w:rFonts w:ascii="Arial" w:eastAsiaTheme="minorEastAsia" w:hAnsi="Arial" w:cs="Arial"/>
+          <w:i/>
+          <w:sz w:val="24"/>
+          <w:lang w:val="es-ES"/>
+        </w:rPr>
+        <w:t>:</w:t>
+      </w:r>
+      <w:r>
+        <w:rPr>
+          <w:rFonts w:ascii="Arial" w:eastAsiaTheme="minorEastAsia" w:hAnsi="Arial" w:cs="Arial"/>
+          <w:i/>
+          <w:sz w:val="24"/>
+          <w:lang w:val="es-ES"/>
+        </w:rPr>
+        <w:t xml:space="preserve"> </w:t>
+      </w:r>
+      <w:r>
+        <w:rPr>
+          <w:rFonts w:ascii="Arial" w:eastAsiaTheme="minorEastAsia" w:hAnsi="Arial" w:cs="Arial"/>
+          <w:sz w:val="24"/>
+          <w:lang w:val="es-ES"/>
+        </w:rPr>
+        <w:t xml:space="preserve">Enfocamos esta función en el cálculo de los coeficientes </w:t>
+      </w:r>
+      <m:oMath>
+        <m:sSub>
+          <m:sSubPr>
+            <m:ctrlPr>
+              <w:rPr>
+                <w:rFonts w:ascii="Cambria Math" w:eastAsiaTheme="minorEastAsia" w:hAnsi="Cambria Math" w:cs="Arial"/>
+                <w:i/>
+                <w:sz w:val="28"/>
+                <w:lang w:val="es-ES"/>
+              </w:rPr>
+            </m:ctrlPr>
+          </m:sSubPr>
+          <m:e>
+            <m:r>
+              <w:rPr>
+                <w:rFonts w:ascii="Cambria Math" w:eastAsiaTheme="minorEastAsia" w:hAnsi="Cambria Math" w:cs="Arial"/>
+                <w:sz w:val="28"/>
+                <w:lang w:val="es-ES"/>
+              </w:rPr>
+              <m:t>S</m:t>
+            </m:r>
+          </m:e>
+          <m:sub>
+            <m:r>
+              <w:rPr>
+                <w:rFonts w:ascii="Cambria Math" w:eastAsiaTheme="minorEastAsia" w:hAnsi="Cambria Math" w:cs="Arial"/>
+                <w:sz w:val="28"/>
+                <w:lang w:val="es-ES"/>
+              </w:rPr>
+              <m:t>0</m:t>
+            </m:r>
+          </m:sub>
+        </m:sSub>
+        <m:r>
+          <w:rPr>
+            <w:rFonts w:ascii="Cambria Math" w:eastAsiaTheme="minorEastAsia" w:hAnsi="Cambria Math" w:cs="Arial"/>
+            <w:sz w:val="28"/>
+            <w:lang w:val="es-ES"/>
+          </w:rPr>
+          <m:t>,</m:t>
+        </m:r>
+        <m:sSub>
+          <m:sSubPr>
+            <m:ctrlPr>
+              <w:rPr>
+                <w:rFonts w:ascii="Cambria Math" w:eastAsiaTheme="minorEastAsia" w:hAnsi="Cambria Math" w:cs="Arial"/>
+                <w:i/>
+                <w:sz w:val="28"/>
+                <w:lang w:val="es-ES"/>
+              </w:rPr>
+            </m:ctrlPr>
+          </m:sSubPr>
+          <m:e>
+            <m:r>
+              <w:rPr>
+                <w:rFonts w:ascii="Cambria Math" w:eastAsiaTheme="minorEastAsia" w:hAnsi="Cambria Math" w:cs="Arial"/>
+                <w:sz w:val="28"/>
+                <w:lang w:val="es-ES"/>
+              </w:rPr>
+              <m:t>S</m:t>
+            </m:r>
+          </m:e>
+          <m:sub>
+            <m:r>
+              <w:rPr>
+                <w:rFonts w:ascii="Cambria Math" w:eastAsiaTheme="minorEastAsia" w:hAnsi="Cambria Math" w:cs="Arial"/>
+                <w:sz w:val="28"/>
+                <w:lang w:val="es-ES"/>
+              </w:rPr>
+              <m:t>1</m:t>
+            </m:r>
+          </m:sub>
+        </m:sSub>
+        <m:r>
+          <w:rPr>
+            <w:rFonts w:ascii="Cambria Math" w:eastAsiaTheme="minorEastAsia" w:hAnsi="Cambria Math" w:cs="Arial"/>
+            <w:sz w:val="28"/>
+            <w:lang w:val="es-ES"/>
+          </w:rPr>
+          <m:t>,</m:t>
+        </m:r>
+        <m:sSub>
+          <m:sSubPr>
+            <m:ctrlPr>
+              <w:rPr>
+                <w:rFonts w:ascii="Cambria Math" w:eastAsiaTheme="minorEastAsia" w:hAnsi="Cambria Math" w:cs="Arial"/>
+                <w:i/>
+                <w:sz w:val="28"/>
+                <w:lang w:val="es-ES"/>
+              </w:rPr>
+            </m:ctrlPr>
+          </m:sSubPr>
+          <m:e>
+            <m:r>
+              <w:rPr>
+                <w:rFonts w:ascii="Cambria Math" w:eastAsiaTheme="minorEastAsia" w:hAnsi="Cambria Math" w:cs="Arial"/>
+                <w:sz w:val="28"/>
+                <w:lang w:val="es-ES"/>
+              </w:rPr>
+              <m:t>S</m:t>
+            </m:r>
+          </m:e>
+          <m:sub>
+            <m:r>
+              <w:rPr>
+                <w:rFonts w:ascii="Cambria Math" w:eastAsiaTheme="minorEastAsia" w:hAnsi="Cambria Math" w:cs="Arial"/>
+                <w:sz w:val="28"/>
+                <w:lang w:val="es-ES"/>
+              </w:rPr>
+              <m:t>2</m:t>
+            </m:r>
+          </m:sub>
+        </m:sSub>
+      </m:oMath>
+      <w:r>
+        <w:rPr>
+          <w:rFonts w:ascii="Arial" w:eastAsiaTheme="minorEastAsia" w:hAnsi="Arial" w:cs="Arial"/>
+          <w:sz w:val="24"/>
+          <w:lang w:val="es-ES"/>
+        </w:rPr>
+        <w:t xml:space="preserve"> y </w:t>
+      </w:r>
+      <m:oMath>
+        <m:sSub>
+          <m:sSubPr>
+            <m:ctrlPr>
+              <w:rPr>
+                <w:rFonts w:ascii="Cambria Math" w:eastAsiaTheme="minorEastAsia" w:hAnsi="Cambria Math" w:cs="Arial"/>
+                <w:i/>
+                <w:sz w:val="28"/>
+                <w:lang w:val="es-ES"/>
+              </w:rPr>
+            </m:ctrlPr>
+          </m:sSubPr>
+          <m:e>
+            <m:r>
+              <w:rPr>
+                <w:rFonts w:ascii="Cambria Math" w:eastAsiaTheme="minorEastAsia" w:hAnsi="Cambria Math" w:cs="Arial"/>
+                <w:sz w:val="28"/>
+                <w:lang w:val="es-ES"/>
+              </w:rPr>
+              <m:t>S</m:t>
+            </m:r>
+          </m:e>
+          <m:sub>
+            <m:r>
+              <w:rPr>
+                <w:rFonts w:ascii="Cambria Math" w:eastAsiaTheme="minorEastAsia" w:hAnsi="Cambria Math" w:cs="Arial"/>
+                <w:sz w:val="28"/>
+                <w:lang w:val="es-ES"/>
+              </w:rPr>
+              <m:t>3</m:t>
+            </m:r>
+          </m:sub>
+        </m:sSub>
+      </m:oMath>
+      <w:r>
+        <w:rPr>
+          <w:rFonts w:ascii="Arial" w:eastAsiaTheme="minorEastAsia" w:hAnsi="Arial" w:cs="Arial"/>
+          <w:sz w:val="24"/>
+          <w:lang w:val="es-ES"/>
+        </w:rPr>
+        <w:t xml:space="preserve"> de los diferentes </w:t>
+      </w:r>
+      <m:oMath>
+        <m:r>
+          <w:rPr>
+            <w:rFonts w:ascii="Cambria Math" w:eastAsiaTheme="minorEastAsia" w:hAnsi="Cambria Math" w:cs="Arial"/>
+            <w:sz w:val="28"/>
+            <w:lang w:val="es-ES"/>
+          </w:rPr>
+          <m:t>{</m:t>
+        </m:r>
+        <m:sSub>
+          <m:sSubPr>
+            <m:ctrlPr>
+              <w:rPr>
+                <w:rFonts w:ascii="Cambria Math" w:eastAsiaTheme="minorEastAsia" w:hAnsi="Cambria Math" w:cs="Arial"/>
+                <w:i/>
+                <w:sz w:val="28"/>
+                <w:lang w:val="es-ES"/>
+              </w:rPr>
+            </m:ctrlPr>
+          </m:sSubPr>
+          <m:e>
+            <m:r>
+              <w:rPr>
+                <w:rFonts w:ascii="Cambria Math" w:eastAsiaTheme="minorEastAsia" w:hAnsi="Cambria Math" w:cs="Arial"/>
+                <w:sz w:val="28"/>
+                <w:lang w:val="es-ES"/>
+              </w:rPr>
+              <m:t>m</m:t>
+            </m:r>
+          </m:e>
+          <m:sub>
+            <m:r>
+              <w:rPr>
+                <w:rFonts w:ascii="Cambria Math" w:eastAsiaTheme="minorEastAsia" w:hAnsi="Cambria Math" w:cs="Arial"/>
+                <w:sz w:val="28"/>
+                <w:lang w:val="es-ES"/>
+              </w:rPr>
+              <m:t>k</m:t>
+            </m:r>
+          </m:sub>
+        </m:sSub>
+        <m:r>
+          <w:rPr>
+            <w:rFonts w:ascii="Cambria Math" w:eastAsiaTheme="minorEastAsia" w:hAnsi="Cambria Math" w:cs="Arial"/>
+            <w:sz w:val="28"/>
+            <w:lang w:val="es-ES"/>
+          </w:rPr>
+          <m:t>}</m:t>
+        </m:r>
+      </m:oMath>
+      <w:r>
+        <w:rPr>
+          <w:rFonts w:ascii="Arial" w:eastAsiaTheme="minorEastAsia" w:hAnsi="Arial" w:cs="Arial"/>
+          <w:sz w:val="28"/>
+          <w:lang w:val="es-ES"/>
+        </w:rPr>
+        <w:t xml:space="preserve"> </w:t>
+      </w:r>
+      <w:r>
+        <w:rPr>
+          <w:rFonts w:ascii="Arial" w:eastAsiaTheme="minorEastAsia" w:hAnsi="Arial" w:cs="Arial"/>
+          <w:sz w:val="24"/>
+          <w:lang w:val="es-ES"/>
+        </w:rPr>
+        <w:t xml:space="preserve">establecidos, haciendo uso de las </w:t>
+      </w:r>
+      <w:r>
+        <w:rPr>
+          <w:rFonts w:ascii="Arial" w:eastAsiaTheme="minorEastAsia" w:hAnsi="Arial" w:cs="Arial"/>
+          <w:sz w:val="24"/>
+          <w:lang w:val="es-ES"/>
+        </w:rPr>
+        <w:lastRenderedPageBreak/>
+        <w:t>igualdades indicadas al final del resumen teórico explicado en la sección anterior.</w:t>
+      </w:r>
+    </w:p>
+    <w:p>
+      <w:pPr>
+        <w:pStyle w:val="Prrafodelista"/>
+        <w:numPr>
+          <w:ilvl w:val="0"/>
+          <w:numId w:val="19"/>
+        </w:numPr>
+        <w:spacing w:line="360" w:lineRule="auto"/>
+        <w:jc w:val="both"/>
+        <w:rPr>
+          <w:rFonts w:ascii="Arial" w:eastAsiaTheme="minorEastAsia" w:hAnsi="Arial" w:cs="Arial"/>
+          <w:sz w:val="24"/>
+          <w:lang w:val="es-ES"/>
+        </w:rPr>
+      </w:pPr>
+      <w:proofErr w:type="spellStart"/>
+      <w:r>
+        <w:rPr>
+          <w:rFonts w:ascii="Arial" w:eastAsiaTheme="minorEastAsia" w:hAnsi="Arial" w:cs="Arial"/>
+          <w:i/>
+          <w:sz w:val="24"/>
+          <w:lang w:val="es-ES"/>
+        </w:rPr>
+        <w:t>plot_cubic_spline</w:t>
+      </w:r>
+      <w:proofErr w:type="spellEnd"/>
+      <w:r>
+        <w:rPr>
+          <w:rFonts w:ascii="Arial" w:eastAsiaTheme="minorEastAsia" w:hAnsi="Arial" w:cs="Arial"/>
+          <w:i/>
+          <w:sz w:val="24"/>
+          <w:lang w:val="es-ES"/>
+        </w:rPr>
+        <w:t xml:space="preserve">: </w:t>
+      </w:r>
+      <w:r>
+        <w:rPr>
+          <w:rFonts w:ascii="Arial" w:eastAsiaTheme="minorEastAsia" w:hAnsi="Arial" w:cs="Arial"/>
+          <w:sz w:val="24"/>
+          <w:lang w:val="es-ES"/>
+        </w:rPr>
+        <w:t>Por último, se despliega la gráfica correspondiente según los datos calculados para visualizar el spline cúbico natural que se trabajó.</w:t>
+      </w:r>
+    </w:p>
+    <w:p>
+      <w:pPr>
+        <w:spacing w:line="360" w:lineRule="auto"/>
+        <w:ind w:left="360"/>
+        <w:jc w:val="center"/>
+        <w:rPr>
+          <w:rFonts w:ascii="Arial" w:eastAsiaTheme="minorEastAsia" w:hAnsi="Arial" w:cs="Arial"/>
+          <w:b/>
+          <w:sz w:val="24"/>
+          <w:lang w:val="es-ES"/>
+        </w:rPr>
+      </w:pPr>
+      <w:r>
+        <w:rPr>
+          <w:rFonts w:ascii="Arial" w:eastAsiaTheme="minorEastAsia" w:hAnsi="Arial" w:cs="Arial"/>
+          <w:b/>
+          <w:noProof/>
+          <w:sz w:val="24"/>
+        </w:rPr>
+        <w:drawing>
+          <wp:inline distT="0" distB="0" distL="0" distR="0">
+            <wp:extent cx="5612130" cy="6380480"/>
+            <wp:effectExtent l="0" t="0" r="7620" b="1270"/>
+            <wp:docPr id="1" name="Imagen 1"/>
+            <wp:cNvGraphicFramePr>
+              <a:graphicFrameLocks xmlns:a="http://schemas.openxmlformats.org/drawingml/2006/main" noChangeAspect="1"/>
+            </wp:cNvGraphicFramePr>
+            <a:graphic xmlns:a="http://schemas.openxmlformats.org/drawingml/2006/main">
+              <a:graphicData uri="http://schemas.openxmlformats.org/drawingml/2006/picture">
+                <pic:pic xmlns:pic="http://schemas.openxmlformats.org/drawingml/2006/picture">
+                  <pic:nvPicPr>
+                    <pic:cNvPr id="1" name="cubic_driver.png"/>
+                    <pic:cNvPicPr/>
+                  </pic:nvPicPr>
+                  <pic:blipFill>
+                    <a:blip r:embed="rId9" cstate="print">
+                      <a:extLst>
+                        <a:ext uri="{28A0092B-C50C-407E-A947-70E740481C1C}">
+                          <a14:useLocalDpi xmlns:a14="http://schemas.microsoft.com/office/drawing/2010/main" val="0"/>
+                        </a:ext>
+                      </a:extLst>
+                    </a:blip>
+                    <a:stretch>
+                      <a:fillRect/>
+                    </a:stretch>
+                  </pic:blipFill>
+                  <pic:spPr>
+                    <a:xfrm>
+                      <a:off x="0" y="0"/>
+                      <a:ext cx="5612130" cy="6380480"/>
+                    </a:xfrm>
+                    <a:prstGeom prst="rect">
+                      <a:avLst/>
+                    </a:prstGeom>
+                  </pic:spPr>
+                </pic:pic>
+              </a:graphicData>
+            </a:graphic>
+          </wp:inline>
+        </w:drawing>
+      </w:r>
+    </w:p>
+    <w:p>
+      <w:pPr>
+        <w:spacing w:line="360" w:lineRule="auto"/>
+        <w:ind w:left="360"/>
+        <w:jc w:val="center"/>
+        <w:rPr>
+          <w:rFonts w:ascii="Arial" w:eastAsiaTheme="minorEastAsia" w:hAnsi="Arial" w:cs="Arial"/>
+          <w:b/>
+          <w:sz w:val="24"/>
+          <w:lang w:val="es-ES"/>
+        </w:rPr>
+      </w:pPr>
+      <w:r>
+        <w:rPr>
+          <w:rFonts w:ascii="Arial" w:eastAsiaTheme="minorEastAsia" w:hAnsi="Arial" w:cs="Arial"/>
+          <w:b/>
+          <w:noProof/>
+          <w:sz w:val="24"/>
+        </w:rPr>
+        <w:lastRenderedPageBreak/>
+        <w:drawing>
+          <wp:inline distT="0" distB="0" distL="0" distR="0">
+            <wp:extent cx="5612130" cy="7404100"/>
+            <wp:effectExtent l="0" t="0" r="7620" b="6350"/>
+            <wp:docPr id="2" name="Imagen 2"/>
+            <wp:cNvGraphicFramePr>
+              <a:graphicFrameLocks xmlns:a="http://schemas.openxmlformats.org/drawingml/2006/main" noChangeAspect="1"/>
+            </wp:cNvGraphicFramePr>
+            <a:graphic xmlns:a="http://schemas.openxmlformats.org/drawingml/2006/main">
+              <a:graphicData uri="http://schemas.openxmlformats.org/drawingml/2006/picture">
+                <pic:pic xmlns:pic="http://schemas.openxmlformats.org/drawingml/2006/picture">
+                  <pic:nvPicPr>
+                    <pic:cNvPr id="2" name="cubic_spline.png"/>
+                    <pic:cNvPicPr/>
+                  </pic:nvPicPr>
+                  <pic:blipFill>
+                    <a:blip r:embed="rId10" cstate="print">
+                      <a:extLst>
+                        <a:ext uri="{28A0092B-C50C-407E-A947-70E740481C1C}">
+                          <a14:useLocalDpi xmlns:a14="http://schemas.microsoft.com/office/drawing/2010/main" val="0"/>
+                        </a:ext>
+                      </a:extLst>
+                    </a:blip>
+                    <a:stretch>
+                      <a:fillRect/>
+                    </a:stretch>
+                  </pic:blipFill>
+                  <pic:spPr>
+                    <a:xfrm>
+                      <a:off x="0" y="0"/>
+                      <a:ext cx="5612130" cy="7404100"/>
+                    </a:xfrm>
+                    <a:prstGeom prst="rect">
+                      <a:avLst/>
+                    </a:prstGeom>
+                  </pic:spPr>
+                </pic:pic>
+              </a:graphicData>
+            </a:graphic>
+          </wp:inline>
+        </w:drawing>
+      </w:r>
+    </w:p>
+    <w:p>
+      <w:pPr>
+        <w:spacing w:line="360" w:lineRule="auto"/>
+        <w:ind w:left="360"/>
+        <w:jc w:val="center"/>
+        <w:rPr>
+          <w:rFonts w:ascii="Arial" w:eastAsiaTheme="minorEastAsia" w:hAnsi="Arial" w:cs="Arial"/>
+          <w:b/>
+          <w:sz w:val="24"/>
+          <w:lang w:val="es-ES"/>
+        </w:rPr>
+      </w:pPr>
+      <w:r>
+        <w:rPr>
+          <w:rFonts w:ascii="Arial" w:eastAsiaTheme="minorEastAsia" w:hAnsi="Arial" w:cs="Arial"/>
+          <w:b/>
+          <w:noProof/>
+          <w:sz w:val="24"/>
+        </w:rPr>
+        <w:lastRenderedPageBreak/>
+        <w:drawing>
+          <wp:inline distT="0" distB="0" distL="0" distR="0">
+            <wp:extent cx="5612130" cy="4842510"/>
+            <wp:effectExtent l="0" t="0" r="7620" b="0"/>
+            <wp:docPr id="3" name="Imagen 3"/>
+            <wp:cNvGraphicFramePr>
+              <a:graphicFrameLocks xmlns:a="http://schemas.openxmlformats.org/drawingml/2006/main" noChangeAspect="1"/>
+            </wp:cNvGraphicFramePr>
+            <a:graphic xmlns:a="http://schemas.openxmlformats.org/drawingml/2006/main">
+              <a:graphicData uri="http://schemas.openxmlformats.org/drawingml/2006/picture">
+                <pic:pic xmlns:pic="http://schemas.openxmlformats.org/drawingml/2006/picture">
+                  <pic:nvPicPr>
+                    <pic:cNvPr id="3" name="plot_cubic_spline.png"/>
+                    <pic:cNvPicPr/>
+                  </pic:nvPicPr>
+                  <pic:blipFill>
+                    <a:blip r:embed="rId11" cstate="print">
+                      <a:extLst>
+                        <a:ext uri="{28A0092B-C50C-407E-A947-70E740481C1C}">
+                          <a14:useLocalDpi xmlns:a14="http://schemas.microsoft.com/office/drawing/2010/main" val="0"/>
+                        </a:ext>
+                      </a:extLst>
+                    </a:blip>
+                    <a:stretch>
+                      <a:fillRect/>
+                    </a:stretch>
+                  </pic:blipFill>
+                  <pic:spPr>
+                    <a:xfrm>
+                      <a:off x="0" y="0"/>
+                      <a:ext cx="5612130" cy="4842510"/>
+                    </a:xfrm>
+                    <a:prstGeom prst="rect">
+                      <a:avLst/>
+                    </a:prstGeom>
+                  </pic:spPr>
+                </pic:pic>
+              </a:graphicData>
+            </a:graphic>
+          </wp:inline>
+        </w:drawing>
+      </w:r>
+    </w:p>
+    <w:p>
+      <w:pPr>
+        <w:spacing w:line="360" w:lineRule="auto"/>
+        <w:ind w:left="360"/>
+        <w:jc w:val="both"/>
+        <w:rPr>
+          <w:rFonts w:ascii="Arial" w:eastAsiaTheme="minorEastAsia" w:hAnsi="Arial" w:cs="Arial"/>
+          <w:b/>
+          <w:sz w:val="24"/>
+          <w:lang w:val="es-ES"/>
+        </w:rPr>
+      </w:pPr>
+      <w:r>
+        <w:rPr>
+          <w:rFonts w:ascii="Arial" w:eastAsiaTheme="minorEastAsia" w:hAnsi="Arial" w:cs="Arial"/>
+          <w:b/>
+          <w:sz w:val="24"/>
+          <w:lang w:val="es-ES"/>
+        </w:rPr>
+        <w:t xml:space="preserve">Resultado Gráfico: </w:t>
+      </w:r>
+    </w:p>
+    <w:p>
+      <w:pPr>
+        <w:spacing w:line="360" w:lineRule="auto"/>
+        <w:ind w:left="360"/>
+        <w:jc w:val="both"/>
+        <w:rPr>
+          <w:rFonts w:ascii="Arial" w:hAnsi="Arial" w:cs="Arial"/>
+          <w:sz w:val="24"/>
+          <w:szCs w:val="24"/>
+          <w:shd w:val="clear" w:color="auto" w:fill="FFFFFF"/>
+          <w:lang w:val="es-ES"/>
+        </w:rPr>
+      </w:pPr>
+      <w:r>
+        <w:rPr>
+          <w:rFonts w:ascii="Arial" w:eastAsiaTheme="minorEastAsia" w:hAnsi="Arial" w:cs="Arial"/>
+          <w:sz w:val="24"/>
+          <w:lang w:val="es-ES"/>
+        </w:rPr>
+        <w:t xml:space="preserve">Algo importante a destacar es que </w:t>
+      </w:r>
+      <w:r>
+        <w:rPr>
+          <w:rFonts w:ascii="Arial" w:hAnsi="Arial" w:cs="Arial"/>
+          <w:sz w:val="24"/>
+          <w:szCs w:val="24"/>
+          <w:shd w:val="clear" w:color="auto" w:fill="FFFFFF"/>
+          <w:lang w:val="es-ES"/>
+        </w:rPr>
+        <w:t>p</w:t>
+      </w:r>
+      <w:r>
+        <w:rPr>
+          <w:rFonts w:ascii="Arial" w:hAnsi="Arial" w:cs="Arial"/>
+          <w:sz w:val="24"/>
+          <w:szCs w:val="24"/>
+          <w:shd w:val="clear" w:color="auto" w:fill="FFFFFF"/>
+          <w:lang w:val="es-ES"/>
+        </w:rPr>
+        <w:t>ara el </w:t>
+      </w:r>
+      <w:hyperlink r:id="rId12" w:tooltip="Ajuste de curvas" w:history="1">
+        <w:r>
+          <w:rPr>
+            <w:rStyle w:val="Hipervnculo"/>
+            <w:rFonts w:ascii="Arial" w:hAnsi="Arial" w:cs="Arial"/>
+            <w:color w:val="auto"/>
+            <w:sz w:val="24"/>
+            <w:szCs w:val="24"/>
+            <w:u w:val="none"/>
+            <w:shd w:val="clear" w:color="auto" w:fill="FFFFFF"/>
+            <w:lang w:val="es-ES"/>
+          </w:rPr>
+          <w:t>ajuste de curvas</w:t>
+        </w:r>
+      </w:hyperlink>
+      <w:r>
+        <w:rPr>
+          <w:rFonts w:ascii="Arial" w:hAnsi="Arial" w:cs="Arial"/>
+          <w:sz w:val="24"/>
+          <w:szCs w:val="24"/>
+          <w:shd w:val="clear" w:color="auto" w:fill="FFFFFF"/>
+          <w:lang w:val="es-ES"/>
+        </w:rPr>
+        <w:t>, los splines se utilizan para aproximar formas complicadas. La simplicidad de la representación y la facilidad de cómputo de los splines los hacen populares para la representación de curvas en </w:t>
+      </w:r>
+      <w:hyperlink r:id="rId13" w:tooltip="Informática" w:history="1">
+        <w:r>
+          <w:rPr>
+            <w:rStyle w:val="Hipervnculo"/>
+            <w:rFonts w:ascii="Arial" w:hAnsi="Arial" w:cs="Arial"/>
+            <w:color w:val="auto"/>
+            <w:sz w:val="24"/>
+            <w:szCs w:val="24"/>
+            <w:u w:val="none"/>
+            <w:shd w:val="clear" w:color="auto" w:fill="FFFFFF"/>
+            <w:lang w:val="es-ES"/>
+          </w:rPr>
+          <w:t>informática</w:t>
+        </w:r>
+      </w:hyperlink>
+      <w:r>
+        <w:rPr>
+          <w:rFonts w:ascii="Arial" w:hAnsi="Arial" w:cs="Arial"/>
+          <w:sz w:val="24"/>
+          <w:szCs w:val="24"/>
+          <w:shd w:val="clear" w:color="auto" w:fill="FFFFFF"/>
+          <w:lang w:val="es-ES"/>
+        </w:rPr>
+        <w:t>, particularmente en el terreno de los gráficos por ordenador.</w:t>
+      </w:r>
+      <w:r>
+        <w:rPr>
+          <w:rFonts w:ascii="Arial" w:hAnsi="Arial" w:cs="Arial"/>
+          <w:sz w:val="24"/>
+          <w:szCs w:val="24"/>
+          <w:shd w:val="clear" w:color="auto" w:fill="FFFFFF"/>
+          <w:lang w:val="es-ES"/>
+        </w:rPr>
+        <w:t xml:space="preserve"> Dicho esto, a continuación, se presente el gráfico a obtener a partir del ejemplo indicado en el código fuente dentro de la función </w:t>
+      </w:r>
+      <w:proofErr w:type="spellStart"/>
+      <w:r>
+        <w:rPr>
+          <w:rFonts w:ascii="Arial" w:hAnsi="Arial" w:cs="Arial"/>
+          <w:i/>
+          <w:sz w:val="24"/>
+          <w:szCs w:val="24"/>
+          <w:shd w:val="clear" w:color="auto" w:fill="FFFFFF"/>
+          <w:lang w:val="es-ES"/>
+        </w:rPr>
+        <w:t>cubic_driver</w:t>
+      </w:r>
+      <w:proofErr w:type="spellEnd"/>
+      <w:r>
+        <w:rPr>
+          <w:rFonts w:ascii="Arial" w:hAnsi="Arial" w:cs="Arial"/>
+          <w:i/>
+          <w:sz w:val="24"/>
+          <w:szCs w:val="24"/>
+          <w:shd w:val="clear" w:color="auto" w:fill="FFFFFF"/>
+          <w:lang w:val="es-ES"/>
+        </w:rPr>
+        <w:t xml:space="preserve">. </w:t>
+      </w:r>
+      <w:r>
+        <w:rPr>
+          <w:rFonts w:ascii="Arial" w:hAnsi="Arial" w:cs="Arial"/>
+          <w:sz w:val="24"/>
+          <w:szCs w:val="24"/>
+          <w:shd w:val="clear" w:color="auto" w:fill="FFFFFF"/>
+          <w:lang w:val="es-ES"/>
+        </w:rPr>
+        <w:t xml:space="preserve"> </w:t>
+      </w:r>
+    </w:p>
+    <w:p>
+      <w:pPr>
+        <w:spacing w:line="360" w:lineRule="auto"/>
+        <w:ind w:left="360"/>
+        <w:jc w:val="both"/>
+        <w:rPr>
+          <w:rFonts w:ascii="Arial" w:eastAsiaTheme="minorEastAsia" w:hAnsi="Arial" w:cs="Arial"/>
+          <w:sz w:val="24"/>
+          <w:lang w:val="es-ES"/>
+        </w:rPr>
+      </w:pPr>
+      <w:r>
+        <w:rPr>
+          <w:rFonts w:ascii="Arial" w:hAnsi="Arial" w:cs="Arial"/>
+          <w:sz w:val="24"/>
+          <w:szCs w:val="24"/>
+          <w:shd w:val="clear" w:color="auto" w:fill="FFFFFF"/>
+          <w:lang w:val="es-ES"/>
+        </w:rPr>
+        <w:t xml:space="preserve">De color verde tenemos la representación de la función original, mientras que de color azul obtenemos el resultado calculado del spline cúbico natural procesado en un intervalo de -1 a 1, junto con un total de </w:t>
+      </w:r>
+      <m:oMath>
+        <m:r>
+          <w:rPr>
+            <w:rFonts w:ascii="Cambria Math" w:hAnsi="Cambria Math" w:cs="Arial"/>
+            <w:sz w:val="28"/>
+            <w:szCs w:val="24"/>
+            <w:shd w:val="clear" w:color="auto" w:fill="FFFFFF"/>
+            <w:lang w:val="es-ES"/>
+          </w:rPr>
+          <m:t>n=5</m:t>
+        </m:r>
+      </m:oMath>
+      <w:r>
+        <w:rPr>
+          <w:rFonts w:ascii="Arial" w:hAnsi="Arial" w:cs="Arial"/>
+          <w:sz w:val="24"/>
+          <w:szCs w:val="24"/>
+          <w:shd w:val="clear" w:color="auto" w:fill="FFFFFF"/>
+          <w:lang w:val="es-ES"/>
+        </w:rPr>
+        <w:t xml:space="preserve"> puntos linealmente espaciados.</w:t>
+      </w:r>
+    </w:p>
+    <w:p>
+      <w:pPr>
+        <w:spacing w:line="360" w:lineRule="auto"/>
+        <w:ind w:left="360"/>
+        <w:jc w:val="center"/>
+        <w:rPr>
+          <w:rFonts w:ascii="Arial" w:eastAsiaTheme="minorEastAsia" w:hAnsi="Arial" w:cs="Arial"/>
+          <w:b/>
+          <w:sz w:val="24"/>
+          <w:lang w:val="es-ES"/>
+        </w:rPr>
+      </w:pPr>
+      <w:r>
+        <w:rPr>
+          <w:rFonts w:ascii="Arial" w:eastAsiaTheme="minorEastAsia" w:hAnsi="Arial" w:cs="Arial"/>
+          <w:b/>
+          <w:noProof/>
+          <w:sz w:val="24"/>
+        </w:rPr>
+        <w:lastRenderedPageBreak/>
+        <w:drawing>
+          <wp:inline distT="0" distB="0" distL="0" distR="0">
+            <wp:extent cx="5612130" cy="4191000"/>
+            <wp:effectExtent l="0" t="0" r="7620" b="0"/>
+            <wp:docPr id="8" name="Imagen 8"/>
+            <wp:cNvGraphicFramePr>
+              <a:graphicFrameLocks xmlns:a="http://schemas.openxmlformats.org/drawingml/2006/main" noChangeAspect="1"/>
+            </wp:cNvGraphicFramePr>
+            <a:graphic xmlns:a="http://schemas.openxmlformats.org/drawingml/2006/main">
+              <a:graphicData uri="http://schemas.openxmlformats.org/drawingml/2006/picture">
+                <pic:pic xmlns:pic="http://schemas.openxmlformats.org/drawingml/2006/picture">
+                  <pic:nvPicPr>
+                    <pic:cNvPr id="8" name="cubic_spline_example.png"/>
+                    <pic:cNvPicPr/>
+                  </pic:nvPicPr>
+                  <pic:blipFill>
+                    <a:blip r:embed="rId14">
+                      <a:extLst>
+                        <a:ext uri="{28A0092B-C50C-407E-A947-70E740481C1C}">
+                          <a14:useLocalDpi xmlns:a14="http://schemas.microsoft.com/office/drawing/2010/main" val="0"/>
+                        </a:ext>
+                      </a:extLst>
+                    </a:blip>
+                    <a:stretch>
+                      <a:fillRect/>
+                    </a:stretch>
+                  </pic:blipFill>
+                  <pic:spPr>
+                    <a:xfrm>
+                      <a:off x="0" y="0"/>
+                      <a:ext cx="5612130" cy="4191000"/>
+                    </a:xfrm>
+                    <a:prstGeom prst="rect">
+                      <a:avLst/>
+                    </a:prstGeom>
+                  </pic:spPr>
+                </pic:pic>
+              </a:graphicData>
+            </a:graphic>
+          </wp:inline>
+        </w:drawing>
+      </w:r>
+      <w:bookmarkStart w:id="0" w:name="_GoBack"/>
+      <w:bookmarkEnd w:id="0"/>
     </w:p>
     <w:sectPr>
       <w:pgSz w:w="12240" w:h="15840"/>
@@ -21798,7 +23392,7 @@
         <w:rFonts w:ascii="Symbol" w:eastAsiaTheme="minorEastAsia" w:hAnsi="Symbol" w:cs="Arial" w:hint="default"/>
       </w:rPr>
     </w:lvl>
-    <w:lvl w:ilvl="1" w:tplc="04090003" w:tentative="1">
+    <w:lvl w:ilvl="1" w:tplc="04090003">
       <w:start w:val="1"/>
       <w:numFmt w:val="bullet"/>
       <w:lvlText w:val="o"/>

</xml_diff>